<commit_message>
++ Commiting QA after assignment
</commit_message>
<xml_diff>
--- a/ProjectSetup/Westpac_AutomationTest Setup Document.docx
+++ b/ProjectSetup/Westpac_AutomationTest Setup Document.docx
@@ -532,13 +532,7 @@
         <w:rPr>
           <w:color w:val="1F4E79"/>
         </w:rPr>
-        <w:t>Version 6.9.9</w:t>
-      </w:r>
-      <w:r>
-        <w:rPr>
-          <w:color w:val="1F4E79"/>
-        </w:rPr>
-        <w:t xml:space="preserve"> Jar files and repeat step 7 as above.</w:t>
+        <w:t>Version 6.9.9 Jar files and repeat step 7 as above.</w:t>
       </w:r>
     </w:p>
     <w:p>
@@ -1098,10 +1092,7 @@
         <w:t>on “</w:t>
       </w:r>
       <w:r>
-        <w:t>TestReport.java</w:t>
-      </w:r>
-      <w:r>
-        <w:t xml:space="preserve">” and Run </w:t>
+        <w:t xml:space="preserve">TestReport.java” and Run </w:t>
       </w:r>
       <w:r>
         <w:t>as</w:t>
@@ -1268,7 +1259,6 @@
           <w:szCs w:val="28"/>
         </w:rPr>
       </w:pPr>
-      <w:bookmarkStart w:id="0" w:name="_GoBack"/>
       <w:r>
         <w:rPr>
           <w:noProof/>
@@ -1309,6 +1299,1760 @@
           </wp:inline>
         </w:drawing>
       </w:r>
+    </w:p>
+    <w:p>
+      <w:pPr>
+        <w:pStyle w:val="Heading2"/>
+        <w:rPr>
+          <w:rStyle w:val="Emphasis"/>
+          <w:rFonts w:asciiTheme="minorHAnsi" w:hAnsiTheme="minorHAnsi" w:cstheme="minorHAnsi"/>
+          <w:color w:val="auto"/>
+          <w:sz w:val="23"/>
+          <w:szCs w:val="23"/>
+          <w:shd w:val="clear" w:color="auto" w:fill="FFFFFF"/>
+        </w:rPr>
+      </w:pPr>
+      <w:r>
+        <w:rPr>
+          <w:rStyle w:val="Emphasis"/>
+          <w:rFonts w:asciiTheme="minorHAnsi" w:hAnsiTheme="minorHAnsi" w:cstheme="minorHAnsi"/>
+          <w:color w:val="auto"/>
+          <w:sz w:val="23"/>
+          <w:szCs w:val="23"/>
+          <w:shd w:val="clear" w:color="auto" w:fill="FFFFFF"/>
+        </w:rPr>
+        <w:lastRenderedPageBreak/>
+        <w:t>Question 1</w:t>
+      </w:r>
+      <w:r>
+        <w:rPr>
+          <w:rStyle w:val="Emphasis"/>
+          <w:rFonts w:asciiTheme="minorHAnsi" w:hAnsiTheme="minorHAnsi" w:cstheme="minorHAnsi"/>
+          <w:color w:val="auto"/>
+          <w:sz w:val="23"/>
+          <w:szCs w:val="23"/>
+          <w:shd w:val="clear" w:color="auto" w:fill="FFFFFF"/>
+        </w:rPr>
+        <w:t>:</w:t>
+      </w:r>
+    </w:p>
+    <w:p>
+      <w:pPr>
+        <w:pStyle w:val="NoSpacing"/>
+        <w:rPr>
+          <w:b/>
+          <w:sz w:val="28"/>
+          <w:szCs w:val="28"/>
+          <w:shd w:val="clear" w:color="auto" w:fill="FFFFFF"/>
+        </w:rPr>
+      </w:pPr>
+      <w:r>
+        <w:rPr>
+          <w:b/>
+          <w:sz w:val="28"/>
+          <w:szCs w:val="28"/>
+          <w:shd w:val="clear" w:color="auto" w:fill="FFFFFF"/>
+        </w:rPr>
+        <w:t>Why did you choose this tool/framework? Explain if there are any other possible alternative with pros/cons of them.</w:t>
+      </w:r>
+    </w:p>
+    <w:p>
+      <w:pPr>
+        <w:pStyle w:val="NoSpacing"/>
+        <w:rPr>
+          <w:shd w:val="clear" w:color="auto" w:fill="FFFFFF"/>
+        </w:rPr>
+      </w:pPr>
+    </w:p>
+    <w:p>
+      <w:pPr>
+        <w:pStyle w:val="NoSpacing"/>
+        <w:rPr>
+          <w:color w:val="7030A0"/>
+          <w:shd w:val="clear" w:color="auto" w:fill="FFFFFF"/>
+        </w:rPr>
+      </w:pPr>
+    </w:p>
+    <w:p>
+      <w:pPr>
+        <w:pStyle w:val="NoSpacing"/>
+        <w:rPr>
+          <w:color w:val="7030A0"/>
+          <w:shd w:val="clear" w:color="auto" w:fill="FFFFFF"/>
+        </w:rPr>
+      </w:pPr>
+      <w:r>
+        <w:rPr>
+          <w:color w:val="7030A0"/>
+          <w:shd w:val="clear" w:color="auto" w:fill="FFFFFF"/>
+        </w:rPr>
+        <w:t>Ans:</w:t>
+      </w:r>
+      <w:r>
+        <w:rPr>
+          <w:color w:val="7030A0"/>
+          <w:shd w:val="clear" w:color="auto" w:fill="FFFFFF"/>
+        </w:rPr>
+        <w:t xml:space="preserve"> I have chosen Selenium Web driver (Version 2.53.1) with Java for automating the above user story in Westpac New Zealand</w:t>
+      </w:r>
+      <w:r>
+        <w:rPr>
+          <w:color w:val="7030A0"/>
+          <w:shd w:val="clear" w:color="auto" w:fill="FFFFFF"/>
+        </w:rPr>
+        <w:t xml:space="preserve"> website as it is basically a web</w:t>
+      </w:r>
+      <w:r>
+        <w:rPr>
+          <w:color w:val="7030A0"/>
+          <w:shd w:val="clear" w:color="auto" w:fill="FFFFFF"/>
+        </w:rPr>
+        <w:t xml:space="preserve"> </w:t>
+      </w:r>
+      <w:r>
+        <w:rPr>
+          <w:color w:val="7030A0"/>
+          <w:shd w:val="clear" w:color="auto" w:fill="FFFFFF"/>
+        </w:rPr>
+        <w:t>application</w:t>
+      </w:r>
+    </w:p>
+    <w:p>
+      <w:pPr>
+        <w:pStyle w:val="NoSpacing"/>
+        <w:rPr>
+          <w:color w:val="7030A0"/>
+          <w:shd w:val="clear" w:color="auto" w:fill="FFFFFF"/>
+        </w:rPr>
+      </w:pPr>
+    </w:p>
+    <w:p>
+      <w:pPr>
+        <w:pStyle w:val="NoSpacing"/>
+        <w:rPr>
+          <w:color w:val="7030A0"/>
+          <w:shd w:val="clear" w:color="auto" w:fill="FFFFFF"/>
+        </w:rPr>
+      </w:pPr>
+      <w:r>
+        <w:rPr>
+          <w:b/>
+          <w:color w:val="7030A0"/>
+          <w:shd w:val="clear" w:color="auto" w:fill="FFFFFF"/>
+        </w:rPr>
+        <w:t>Pros</w:t>
+      </w:r>
+      <w:r>
+        <w:rPr>
+          <w:color w:val="7030A0"/>
+          <w:shd w:val="clear" w:color="auto" w:fill="FFFFFF"/>
+        </w:rPr>
+        <w:br/>
+      </w:r>
+      <w:r>
+        <w:rPr>
+          <w:color w:val="7030A0"/>
+          <w:shd w:val="clear" w:color="auto" w:fill="FFFFFF"/>
+        </w:rPr>
+        <w:br/>
+        <w:t>1. Selenium is pure open source, freeware and portable tool. </w:t>
+      </w:r>
+      <w:r>
+        <w:rPr>
+          <w:color w:val="7030A0"/>
+          <w:shd w:val="clear" w:color="auto" w:fill="FFFFFF"/>
+        </w:rPr>
+        <w:t>We can get online support from various community.</w:t>
+      </w:r>
+      <w:r>
+        <w:rPr>
+          <w:color w:val="7030A0"/>
+          <w:shd w:val="clear" w:color="auto" w:fill="FFFFFF"/>
+        </w:rPr>
+        <w:br/>
+        <w:t xml:space="preserve">2. Selenium supports variety of languages that </w:t>
+      </w:r>
+      <w:r>
+        <w:rPr>
+          <w:color w:val="7030A0"/>
+          <w:shd w:val="clear" w:color="auto" w:fill="FFFFFF"/>
+        </w:rPr>
+        <w:t>include Java, Perl, Python, C# etc</w:t>
+      </w:r>
+      <w:proofErr w:type="gramStart"/>
+      <w:r>
+        <w:rPr>
+          <w:color w:val="7030A0"/>
+          <w:shd w:val="clear" w:color="auto" w:fill="FFFFFF"/>
+        </w:rPr>
+        <w:t>.</w:t>
+      </w:r>
+      <w:proofErr w:type="gramEnd"/>
+      <w:r>
+        <w:rPr>
+          <w:color w:val="7030A0"/>
+          <w:shd w:val="clear" w:color="auto" w:fill="FFFFFF"/>
+        </w:rPr>
+        <w:br/>
+        <w:t>3. Selenium supports many operating systems like Windows, Macintosh, Linux, Unix etc. </w:t>
+      </w:r>
+      <w:r>
+        <w:rPr>
+          <w:color w:val="7030A0"/>
+          <w:shd w:val="clear" w:color="auto" w:fill="FFFFFF"/>
+        </w:rPr>
+        <w:br/>
+        <w:t>4. Selenium supports many browsers like Internet explorer, Chrome, Firefox, Opera, Safari etc. </w:t>
+      </w:r>
+      <w:r>
+        <w:rPr>
+          <w:color w:val="7030A0"/>
+          <w:shd w:val="clear" w:color="auto" w:fill="FFFFFF"/>
+        </w:rPr>
+        <w:br/>
+        <w:t>5. Selenium can be integrated with</w:t>
+      </w:r>
+      <w:r>
+        <w:rPr>
+          <w:color w:val="7030A0"/>
+          <w:shd w:val="clear" w:color="auto" w:fill="FFFFFF"/>
+        </w:rPr>
+        <w:t xml:space="preserve"> various Build tools like</w:t>
+      </w:r>
+      <w:r>
+        <w:rPr>
+          <w:color w:val="7030A0"/>
+          <w:shd w:val="clear" w:color="auto" w:fill="FFFFFF"/>
+        </w:rPr>
+        <w:t xml:space="preserve"> ANT or Maven </w:t>
+      </w:r>
+    </w:p>
+    <w:p>
+      <w:pPr>
+        <w:pStyle w:val="NoSpacing"/>
+        <w:rPr>
+          <w:b/>
+          <w:color w:val="7030A0"/>
+          <w:shd w:val="clear" w:color="auto" w:fill="FFFFFF"/>
+        </w:rPr>
+      </w:pPr>
+      <w:r>
+        <w:rPr>
+          <w:color w:val="7030A0"/>
+          <w:shd w:val="clear" w:color="auto" w:fill="FFFFFF"/>
+        </w:rPr>
+        <w:t>6. Selenium can be integrated with TestNG testing framework for testing our applications and generating reports. </w:t>
+      </w:r>
+      <w:r>
+        <w:rPr>
+          <w:color w:val="7030A0"/>
+          <w:shd w:val="clear" w:color="auto" w:fill="FFFFFF"/>
+        </w:rPr>
+        <w:br/>
+        <w:t>7. Selenium can be integrated with Jenkins or Hudson for continuous integration. </w:t>
+      </w:r>
+      <w:r>
+        <w:rPr>
+          <w:shd w:val="clear" w:color="auto" w:fill="FFFFFF"/>
+        </w:rPr>
+        <w:br/>
+      </w:r>
+    </w:p>
+    <w:p>
+      <w:pPr>
+        <w:pStyle w:val="Heading3"/>
+        <w:shd w:val="clear" w:color="auto" w:fill="FFFFFF"/>
+        <w:spacing w:before="0" w:after="240"/>
+        <w:rPr>
+          <w:rFonts w:asciiTheme="minorHAnsi" w:eastAsiaTheme="minorHAnsi" w:hAnsiTheme="minorHAnsi" w:cstheme="minorBidi"/>
+          <w:b/>
+          <w:color w:val="7030A0"/>
+          <w:sz w:val="22"/>
+          <w:szCs w:val="22"/>
+          <w:shd w:val="clear" w:color="auto" w:fill="FFFFFF"/>
+          <w:lang w:val="en-NZ"/>
+        </w:rPr>
+      </w:pPr>
+      <w:r>
+        <w:rPr>
+          <w:rFonts w:asciiTheme="minorHAnsi" w:eastAsiaTheme="minorHAnsi" w:hAnsiTheme="minorHAnsi" w:cstheme="minorBidi"/>
+          <w:b/>
+          <w:color w:val="7030A0"/>
+          <w:sz w:val="22"/>
+          <w:szCs w:val="22"/>
+          <w:shd w:val="clear" w:color="auto" w:fill="FFFFFF"/>
+          <w:lang w:val="en-NZ"/>
+        </w:rPr>
+        <w:t>Why Data Driven Framework</w:t>
+      </w:r>
+    </w:p>
+    <w:p>
+      <w:pPr>
+        <w:pStyle w:val="NoSpacing"/>
+        <w:rPr>
+          <w:color w:val="7030A0"/>
+          <w:shd w:val="clear" w:color="auto" w:fill="FFFFFF"/>
+        </w:rPr>
+      </w:pPr>
+      <w:r>
+        <w:rPr>
+          <w:color w:val="7030A0"/>
+          <w:shd w:val="clear" w:color="auto" w:fill="FFFFFF"/>
+        </w:rPr>
+        <w:t>Data Driven framework is focused on separating the test scripts logic and the test data from each other. Allows us to create test automation scripts by passing different sets of test data. The test data set is kept in the external files or resources such a</w:t>
+      </w:r>
+      <w:r>
+        <w:rPr>
+          <w:color w:val="7030A0"/>
+          <w:shd w:val="clear" w:color="auto" w:fill="FFFFFF"/>
+        </w:rPr>
+        <w:t>s MS Excel Sheets,</w:t>
+      </w:r>
+      <w:r>
+        <w:rPr>
+          <w:color w:val="7030A0"/>
+          <w:shd w:val="clear" w:color="auto" w:fill="FFFFFF"/>
+        </w:rPr>
+        <w:t xml:space="preserve"> </w:t>
+      </w:r>
+      <w:r>
+        <w:rPr>
+          <w:color w:val="7030A0"/>
+          <w:shd w:val="clear" w:color="auto" w:fill="FFFFFF"/>
+        </w:rPr>
+        <w:t xml:space="preserve">SQL Database, XML files etc., </w:t>
+      </w:r>
+      <w:r>
+        <w:rPr>
+          <w:color w:val="7030A0"/>
+          <w:shd w:val="clear" w:color="auto" w:fill="FFFFFF"/>
+        </w:rPr>
+        <w:t>and the</w:t>
+      </w:r>
+      <w:r>
+        <w:rPr>
+          <w:color w:val="7030A0"/>
+          <w:shd w:val="clear" w:color="auto" w:fill="FFFFFF"/>
+        </w:rPr>
+        <w:t xml:space="preserve"> test scripts connect to the external resources to get the test data. By using this framework we could easily make the test scripts work properly for different sets of test data. This framework significantly reduces the number of test scripts compared to a modular based framework.</w:t>
+      </w:r>
+    </w:p>
+    <w:p>
+      <w:pPr>
+        <w:pStyle w:val="NoSpacing"/>
+        <w:rPr>
+          <w:color w:val="7030A0"/>
+          <w:shd w:val="clear" w:color="auto" w:fill="FFFFFF"/>
+        </w:rPr>
+      </w:pPr>
+    </w:p>
+    <w:p>
+      <w:pPr>
+        <w:pStyle w:val="NoSpacing"/>
+        <w:rPr>
+          <w:color w:val="7030A0"/>
+          <w:shd w:val="clear" w:color="auto" w:fill="FFFFFF"/>
+        </w:rPr>
+      </w:pPr>
+      <w:r>
+        <w:rPr>
+          <w:color w:val="7030A0"/>
+          <w:shd w:val="clear" w:color="auto" w:fill="FFFFFF"/>
+        </w:rPr>
+        <w:t>Usually, we place all our test data in excel sheets which we use in our test runs. Assume, we need to run a test script (Say, login test) with multiple test data. If we run the same test with multiple test data sets manually is time-consuming, and error-prone.</w:t>
+      </w:r>
+    </w:p>
+    <w:p>
+      <w:pPr>
+        <w:pStyle w:val="NoSpacing"/>
+        <w:rPr>
+          <w:color w:val="7030A0"/>
+          <w:shd w:val="clear" w:color="auto" w:fill="FFFFFF"/>
+        </w:rPr>
+      </w:pPr>
+    </w:p>
+    <w:p>
+      <w:pPr>
+        <w:pStyle w:val="Heading3"/>
+        <w:shd w:val="clear" w:color="auto" w:fill="FFFFFF"/>
+        <w:spacing w:before="0" w:after="240"/>
+        <w:rPr>
+          <w:rFonts w:asciiTheme="minorHAnsi" w:eastAsiaTheme="minorHAnsi" w:hAnsiTheme="minorHAnsi" w:cstheme="minorBidi"/>
+          <w:b/>
+          <w:color w:val="7030A0"/>
+          <w:sz w:val="22"/>
+          <w:szCs w:val="22"/>
+          <w:shd w:val="clear" w:color="auto" w:fill="FFFFFF"/>
+          <w:lang w:val="en-NZ"/>
+        </w:rPr>
+      </w:pPr>
+      <w:r>
+        <w:rPr>
+          <w:rFonts w:asciiTheme="minorHAnsi" w:eastAsiaTheme="minorHAnsi" w:hAnsiTheme="minorHAnsi" w:cstheme="minorBidi"/>
+          <w:b/>
+          <w:color w:val="7030A0"/>
+          <w:sz w:val="22"/>
+          <w:szCs w:val="22"/>
+          <w:shd w:val="clear" w:color="auto" w:fill="FFFFFF"/>
+          <w:lang w:val="en-NZ"/>
+        </w:rPr>
+        <w:t>Advantages of using Data Driven Test Framework</w:t>
+      </w:r>
+    </w:p>
+    <w:p>
+      <w:pPr>
+        <w:numPr>
+          <w:ilvl w:val="0"/>
+          <w:numId w:val="8"/>
+        </w:numPr>
+        <w:shd w:val="clear" w:color="auto" w:fill="FFFFFF"/>
+        <w:spacing w:before="100" w:beforeAutospacing="1" w:after="100" w:afterAutospacing="1" w:line="240" w:lineRule="auto"/>
+        <w:ind w:left="600"/>
+        <w:rPr>
+          <w:color w:val="7030A0"/>
+          <w:shd w:val="clear" w:color="auto" w:fill="FFFFFF"/>
+          <w:lang w:val="en-NZ"/>
+        </w:rPr>
+      </w:pPr>
+      <w:r>
+        <w:rPr>
+          <w:color w:val="7030A0"/>
+          <w:shd w:val="clear" w:color="auto" w:fill="FFFFFF"/>
+          <w:lang w:val="en-NZ"/>
+        </w:rPr>
+        <w:t>Re-usability of code</w:t>
+      </w:r>
+    </w:p>
+    <w:p>
+      <w:pPr>
+        <w:numPr>
+          <w:ilvl w:val="0"/>
+          <w:numId w:val="8"/>
+        </w:numPr>
+        <w:shd w:val="clear" w:color="auto" w:fill="FFFFFF"/>
+        <w:spacing w:before="100" w:beforeAutospacing="1" w:after="100" w:afterAutospacing="1" w:line="240" w:lineRule="auto"/>
+        <w:ind w:left="600"/>
+        <w:rPr>
+          <w:color w:val="7030A0"/>
+          <w:shd w:val="clear" w:color="auto" w:fill="FFFFFF"/>
+          <w:lang w:val="en-NZ"/>
+        </w:rPr>
+      </w:pPr>
+      <w:r>
+        <w:rPr>
+          <w:color w:val="7030A0"/>
+          <w:shd w:val="clear" w:color="auto" w:fill="FFFFFF"/>
+          <w:lang w:val="en-NZ"/>
+        </w:rPr>
+        <w:t>Improves test coverage</w:t>
+      </w:r>
+    </w:p>
+    <w:p>
+      <w:pPr>
+        <w:numPr>
+          <w:ilvl w:val="0"/>
+          <w:numId w:val="8"/>
+        </w:numPr>
+        <w:shd w:val="clear" w:color="auto" w:fill="FFFFFF"/>
+        <w:spacing w:before="100" w:beforeAutospacing="1" w:after="100" w:afterAutospacing="1" w:line="240" w:lineRule="auto"/>
+        <w:ind w:left="600"/>
+        <w:rPr>
+          <w:color w:val="7030A0"/>
+          <w:shd w:val="clear" w:color="auto" w:fill="FFFFFF"/>
+          <w:lang w:val="en-NZ"/>
+        </w:rPr>
+      </w:pPr>
+      <w:r>
+        <w:rPr>
+          <w:color w:val="7030A0"/>
+          <w:shd w:val="clear" w:color="auto" w:fill="FFFFFF"/>
+          <w:lang w:val="en-NZ"/>
+        </w:rPr>
+        <w:t>Faster Execution</w:t>
+      </w:r>
+    </w:p>
+    <w:p>
+      <w:pPr>
+        <w:numPr>
+          <w:ilvl w:val="0"/>
+          <w:numId w:val="8"/>
+        </w:numPr>
+        <w:shd w:val="clear" w:color="auto" w:fill="FFFFFF"/>
+        <w:spacing w:before="100" w:beforeAutospacing="1" w:after="100" w:afterAutospacing="1" w:line="240" w:lineRule="auto"/>
+        <w:ind w:left="600"/>
+        <w:rPr>
+          <w:color w:val="7030A0"/>
+          <w:shd w:val="clear" w:color="auto" w:fill="FFFFFF"/>
+          <w:lang w:val="en-NZ"/>
+        </w:rPr>
+      </w:pPr>
+      <w:r>
+        <w:rPr>
+          <w:color w:val="7030A0"/>
+          <w:shd w:val="clear" w:color="auto" w:fill="FFFFFF"/>
+          <w:lang w:val="en-NZ"/>
+        </w:rPr>
+        <w:t>Less maintenance</w:t>
+      </w:r>
+    </w:p>
+    <w:p>
+      <w:pPr>
+        <w:numPr>
+          <w:ilvl w:val="0"/>
+          <w:numId w:val="8"/>
+        </w:numPr>
+        <w:shd w:val="clear" w:color="auto" w:fill="FFFFFF"/>
+        <w:spacing w:before="100" w:beforeAutospacing="1" w:after="100" w:afterAutospacing="1" w:line="240" w:lineRule="auto"/>
+        <w:ind w:left="600"/>
+        <w:rPr>
+          <w:color w:val="7030A0"/>
+          <w:shd w:val="clear" w:color="auto" w:fill="FFFFFF"/>
+          <w:lang w:val="en-NZ"/>
+        </w:rPr>
+      </w:pPr>
+      <w:r>
+        <w:rPr>
+          <w:color w:val="7030A0"/>
+          <w:shd w:val="clear" w:color="auto" w:fill="FFFFFF"/>
+          <w:lang w:val="en-NZ"/>
+        </w:rPr>
+        <w:t>Permits better error handling</w:t>
+      </w:r>
+    </w:p>
+    <w:p>
+      <w:pPr>
+        <w:pStyle w:val="NoSpacing"/>
+        <w:rPr>
+          <w:color w:val="7030A0"/>
+          <w:shd w:val="clear" w:color="auto" w:fill="FFFFFF"/>
+        </w:rPr>
+      </w:pPr>
+    </w:p>
+    <w:p>
+      <w:pPr>
+        <w:pStyle w:val="Heading2"/>
+        <w:rPr>
+          <w:rStyle w:val="Emphasis"/>
+          <w:rFonts w:asciiTheme="minorHAnsi" w:hAnsiTheme="minorHAnsi" w:cstheme="minorHAnsi"/>
+          <w:color w:val="auto"/>
+          <w:sz w:val="23"/>
+          <w:szCs w:val="23"/>
+          <w:shd w:val="clear" w:color="auto" w:fill="FFFFFF"/>
+        </w:rPr>
+      </w:pPr>
+    </w:p>
+    <w:p>
+      <w:pPr>
+        <w:pStyle w:val="Heading2"/>
+        <w:rPr>
+          <w:rStyle w:val="Emphasis"/>
+          <w:rFonts w:asciiTheme="minorHAnsi" w:hAnsiTheme="minorHAnsi" w:cstheme="minorHAnsi"/>
+          <w:color w:val="auto"/>
+          <w:sz w:val="23"/>
+          <w:szCs w:val="23"/>
+          <w:shd w:val="clear" w:color="auto" w:fill="FFFFFF"/>
+        </w:rPr>
+      </w:pPr>
+      <w:r>
+        <w:rPr>
+          <w:rStyle w:val="Emphasis"/>
+          <w:rFonts w:asciiTheme="minorHAnsi" w:hAnsiTheme="minorHAnsi" w:cstheme="minorHAnsi"/>
+          <w:color w:val="auto"/>
+          <w:sz w:val="23"/>
+          <w:szCs w:val="23"/>
+          <w:shd w:val="clear" w:color="auto" w:fill="FFFFFF"/>
+        </w:rPr>
+        <w:t xml:space="preserve">Question </w:t>
+      </w:r>
+      <w:r>
+        <w:rPr>
+          <w:rStyle w:val="Emphasis"/>
+          <w:rFonts w:asciiTheme="minorHAnsi" w:hAnsiTheme="minorHAnsi" w:cstheme="minorHAnsi"/>
+          <w:color w:val="auto"/>
+          <w:sz w:val="23"/>
+          <w:szCs w:val="23"/>
+          <w:shd w:val="clear" w:color="auto" w:fill="FFFFFF"/>
+        </w:rPr>
+        <w:t>2</w:t>
+      </w:r>
+      <w:r>
+        <w:rPr>
+          <w:rStyle w:val="Emphasis"/>
+          <w:rFonts w:asciiTheme="minorHAnsi" w:hAnsiTheme="minorHAnsi" w:cstheme="minorHAnsi"/>
+          <w:color w:val="auto"/>
+          <w:sz w:val="23"/>
+          <w:szCs w:val="23"/>
+          <w:shd w:val="clear" w:color="auto" w:fill="FFFFFF"/>
+        </w:rPr>
+        <w:t>:</w:t>
+      </w:r>
+    </w:p>
+    <w:p>
+      <w:pPr>
+        <w:pStyle w:val="NoSpacing"/>
+        <w:rPr>
+          <w:b/>
+          <w:sz w:val="28"/>
+          <w:szCs w:val="28"/>
+          <w:shd w:val="clear" w:color="auto" w:fill="FFFFFF"/>
+        </w:rPr>
+      </w:pPr>
+      <w:r>
+        <w:rPr>
+          <w:b/>
+          <w:sz w:val="28"/>
+          <w:szCs w:val="28"/>
+          <w:shd w:val="clear" w:color="auto" w:fill="FFFFFF"/>
+        </w:rPr>
+        <w:t>Do you think the priorities of the user story are appropriate in relation the overall need of currency converter?</w:t>
+      </w:r>
+    </w:p>
+    <w:p>
+      <w:pPr>
+        <w:pStyle w:val="NoSpacing"/>
+        <w:rPr>
+          <w:shd w:val="clear" w:color="auto" w:fill="FFFFFF"/>
+        </w:rPr>
+      </w:pPr>
+    </w:p>
+    <w:p>
+      <w:pPr>
+        <w:pStyle w:val="NoSpacing"/>
+        <w:rPr>
+          <w:color w:val="7030A0"/>
+          <w:shd w:val="clear" w:color="auto" w:fill="FFFFFF"/>
+        </w:rPr>
+      </w:pPr>
+      <w:r>
+        <w:rPr>
+          <w:color w:val="7030A0"/>
+          <w:shd w:val="clear" w:color="auto" w:fill="FFFFFF"/>
+        </w:rPr>
+        <w:t>Ans:</w:t>
+      </w:r>
+      <w:r>
+        <w:rPr>
+          <w:color w:val="7030A0"/>
+          <w:shd w:val="clear" w:color="auto" w:fill="FFFFFF"/>
+        </w:rPr>
+        <w:t xml:space="preserve"> I don’t agree with the priorities of the user story assigned to them in relation to the overall need of currency converter.</w:t>
+      </w:r>
+      <w:r>
+        <w:rPr>
+          <w:color w:val="7030A0"/>
+          <w:shd w:val="clear" w:color="auto" w:fill="FFFFFF"/>
+        </w:rPr>
+        <w:t xml:space="preserve"> From end user perspective of a banking application, he/she will expect the functionality of currency converter to be working perfectly without any issues. So User story </w:t>
+      </w:r>
+      <w:r>
+        <w:rPr>
+          <w:color w:val="7030A0"/>
+          <w:shd w:val="clear" w:color="auto" w:fill="FFFFFF"/>
+        </w:rPr>
+        <w:t>2 carries</w:t>
+      </w:r>
+      <w:r>
+        <w:rPr>
+          <w:color w:val="7030A0"/>
+          <w:shd w:val="clear" w:color="auto" w:fill="FFFFFF"/>
+        </w:rPr>
+        <w:t xml:space="preserve"> more </w:t>
+      </w:r>
+      <w:r>
+        <w:rPr>
+          <w:color w:val="7030A0"/>
+          <w:shd w:val="clear" w:color="auto" w:fill="FFFFFF"/>
+        </w:rPr>
+        <w:t>importance.</w:t>
+      </w:r>
+    </w:p>
+    <w:p>
+      <w:pPr>
+        <w:pStyle w:val="NoSpacing"/>
+        <w:rPr>
+          <w:color w:val="7030A0"/>
+          <w:shd w:val="clear" w:color="auto" w:fill="FFFFFF"/>
+        </w:rPr>
+      </w:pPr>
+    </w:p>
+    <w:p>
+      <w:pPr>
+        <w:pStyle w:val="NoSpacing"/>
+        <w:rPr>
+          <w:shd w:val="clear" w:color="auto" w:fill="FFFFFF"/>
+        </w:rPr>
+      </w:pPr>
+      <w:r>
+        <w:rPr>
+          <w:color w:val="7030A0"/>
+          <w:shd w:val="clear" w:color="auto" w:fill="FFFFFF"/>
+        </w:rPr>
+        <w:t>On the other hand User story 1 depicts negative test scenario which carries less importance in comparison to User story 2.</w:t>
+      </w:r>
+    </w:p>
+    <w:p>
+      <w:pPr>
+        <w:pStyle w:val="NoSpacing"/>
+        <w:rPr>
+          <w:rStyle w:val="Emphasis"/>
+          <w:rFonts w:cstheme="minorHAnsi"/>
+          <w:sz w:val="23"/>
+          <w:szCs w:val="23"/>
+          <w:shd w:val="clear" w:color="auto" w:fill="FFFFFF"/>
+        </w:rPr>
+      </w:pPr>
+    </w:p>
+    <w:p>
+      <w:pPr>
+        <w:pStyle w:val="Heading2"/>
+        <w:rPr>
+          <w:rStyle w:val="Emphasis"/>
+          <w:rFonts w:asciiTheme="minorHAnsi" w:hAnsiTheme="minorHAnsi" w:cstheme="minorHAnsi"/>
+          <w:color w:val="auto"/>
+          <w:sz w:val="23"/>
+          <w:szCs w:val="23"/>
+          <w:shd w:val="clear" w:color="auto" w:fill="FFFFFF"/>
+        </w:rPr>
+      </w:pPr>
+      <w:r>
+        <w:rPr>
+          <w:rStyle w:val="Emphasis"/>
+          <w:rFonts w:asciiTheme="minorHAnsi" w:hAnsiTheme="minorHAnsi" w:cstheme="minorHAnsi"/>
+          <w:color w:val="auto"/>
+          <w:sz w:val="23"/>
+          <w:szCs w:val="23"/>
+          <w:shd w:val="clear" w:color="auto" w:fill="FFFFFF"/>
+        </w:rPr>
+        <w:t xml:space="preserve">Question </w:t>
+      </w:r>
+      <w:r>
+        <w:rPr>
+          <w:rStyle w:val="Emphasis"/>
+          <w:rFonts w:asciiTheme="minorHAnsi" w:hAnsiTheme="minorHAnsi" w:cstheme="minorHAnsi"/>
+          <w:color w:val="auto"/>
+          <w:sz w:val="23"/>
+          <w:szCs w:val="23"/>
+          <w:shd w:val="clear" w:color="auto" w:fill="FFFFFF"/>
+        </w:rPr>
+        <w:t>3</w:t>
+      </w:r>
+      <w:r>
+        <w:rPr>
+          <w:rStyle w:val="Emphasis"/>
+          <w:rFonts w:asciiTheme="minorHAnsi" w:hAnsiTheme="minorHAnsi" w:cstheme="minorHAnsi"/>
+          <w:color w:val="auto"/>
+          <w:sz w:val="23"/>
+          <w:szCs w:val="23"/>
+          <w:shd w:val="clear" w:color="auto" w:fill="FFFFFF"/>
+        </w:rPr>
+        <w:t>:</w:t>
+      </w:r>
+    </w:p>
+    <w:p>
+      <w:pPr>
+        <w:pStyle w:val="NoSpacing"/>
+        <w:rPr>
+          <w:b/>
+          <w:sz w:val="28"/>
+          <w:szCs w:val="28"/>
+          <w:shd w:val="clear" w:color="auto" w:fill="FFFFFF"/>
+        </w:rPr>
+      </w:pPr>
+      <w:r>
+        <w:rPr>
+          <w:b/>
+          <w:sz w:val="28"/>
+          <w:szCs w:val="28"/>
+          <w:shd w:val="clear" w:color="auto" w:fill="FFFFFF"/>
+        </w:rPr>
+        <w:t>What are the possible points at which your tests can fail and how can you handle them?</w:t>
+      </w:r>
+    </w:p>
+    <w:p>
+      <w:pPr>
+        <w:pStyle w:val="NoSpacing"/>
+        <w:rPr>
+          <w:shd w:val="clear" w:color="auto" w:fill="FFFFFF"/>
+        </w:rPr>
+      </w:pPr>
+    </w:p>
+    <w:p>
+      <w:pPr>
+        <w:pStyle w:val="NoSpacing"/>
+        <w:rPr>
+          <w:color w:val="7030A0"/>
+          <w:shd w:val="clear" w:color="auto" w:fill="FFFFFF"/>
+        </w:rPr>
+      </w:pPr>
+      <w:r>
+        <w:rPr>
+          <w:color w:val="7030A0"/>
+          <w:shd w:val="clear" w:color="auto" w:fill="FFFFFF"/>
+        </w:rPr>
+        <w:t>Ans:</w:t>
+      </w:r>
+      <w:r>
+        <w:rPr>
+          <w:color w:val="7030A0"/>
+          <w:shd w:val="clear" w:color="auto" w:fill="FFFFFF"/>
+        </w:rPr>
+        <w:t xml:space="preserve"> When we are navigating to Currency converter page from Home page, we have to wait till page loads completely. Because in </w:t>
+      </w:r>
+      <w:r>
+        <w:rPr>
+          <w:color w:val="7030A0"/>
+          <w:shd w:val="clear" w:color="auto" w:fill="FFFFFF"/>
+        </w:rPr>
+        <w:t>Currency converter page</w:t>
+      </w:r>
+      <w:r>
+        <w:rPr>
+          <w:color w:val="7030A0"/>
+          <w:shd w:val="clear" w:color="auto" w:fill="FFFFFF"/>
+        </w:rPr>
+        <w:t xml:space="preserve"> we have to switch to iframe before doing any operations on the web elements present in that page. We may get below exceptions</w:t>
+      </w:r>
+      <w:r>
+        <w:rPr>
+          <w:color w:val="7030A0"/>
+          <w:shd w:val="clear" w:color="auto" w:fill="FFFFFF"/>
+        </w:rPr>
+        <w:t xml:space="preserve"> which will lead to test failure.</w:t>
+      </w:r>
+    </w:p>
+    <w:p>
+      <w:pPr>
+        <w:pStyle w:val="NoSpacing"/>
+        <w:rPr>
+          <w:color w:val="7030A0"/>
+          <w:shd w:val="clear" w:color="auto" w:fill="FFFFFF"/>
+        </w:rPr>
+      </w:pPr>
+    </w:p>
+    <w:p>
+      <w:pPr>
+        <w:pStyle w:val="NoSpacing"/>
+        <w:numPr>
+          <w:ilvl w:val="0"/>
+          <w:numId w:val="9"/>
+        </w:numPr>
+        <w:rPr>
+          <w:color w:val="7030A0"/>
+          <w:shd w:val="clear" w:color="auto" w:fill="FFFFFF"/>
+        </w:rPr>
+      </w:pPr>
+      <w:r>
+        <w:rPr>
+          <w:color w:val="7030A0"/>
+          <w:shd w:val="clear" w:color="auto" w:fill="FFFFFF"/>
+        </w:rPr>
+        <w:t>Stale Element  Exception</w:t>
+      </w:r>
+    </w:p>
+    <w:p>
+      <w:pPr>
+        <w:pStyle w:val="NoSpacing"/>
+        <w:numPr>
+          <w:ilvl w:val="0"/>
+          <w:numId w:val="9"/>
+        </w:numPr>
+        <w:rPr>
+          <w:color w:val="7030A0"/>
+          <w:shd w:val="clear" w:color="auto" w:fill="FFFFFF"/>
+        </w:rPr>
+      </w:pPr>
+      <w:r>
+        <w:rPr>
+          <w:color w:val="7030A0"/>
+          <w:shd w:val="clear" w:color="auto" w:fill="FFFFFF"/>
+        </w:rPr>
+        <w:t>No Such Element Found Exception</w:t>
+      </w:r>
+    </w:p>
+    <w:p>
+      <w:pPr>
+        <w:pStyle w:val="NoSpacing"/>
+        <w:numPr>
+          <w:ilvl w:val="0"/>
+          <w:numId w:val="9"/>
+        </w:numPr>
+        <w:rPr>
+          <w:color w:val="7030A0"/>
+          <w:shd w:val="clear" w:color="auto" w:fill="FFFFFF"/>
+        </w:rPr>
+      </w:pPr>
+      <w:r>
+        <w:rPr>
+          <w:color w:val="7030A0"/>
+          <w:shd w:val="clear" w:color="auto" w:fill="FFFFFF"/>
+        </w:rPr>
+        <w:t>Timeout Exception</w:t>
+      </w:r>
+    </w:p>
+    <w:p>
+      <w:pPr>
+        <w:pStyle w:val="NoSpacing"/>
+        <w:numPr>
+          <w:ilvl w:val="0"/>
+          <w:numId w:val="9"/>
+        </w:numPr>
+        <w:rPr>
+          <w:color w:val="7030A0"/>
+          <w:shd w:val="clear" w:color="auto" w:fill="FFFFFF"/>
+        </w:rPr>
+      </w:pPr>
+      <w:r>
+        <w:rPr>
+          <w:color w:val="7030A0"/>
+          <w:shd w:val="clear" w:color="auto" w:fill="FFFFFF"/>
+        </w:rPr>
+        <w:t>No Such Frame Exception</w:t>
+      </w:r>
+    </w:p>
+    <w:p>
+      <w:pPr>
+        <w:pStyle w:val="NoSpacing"/>
+        <w:ind w:left="720"/>
+        <w:rPr>
+          <w:color w:val="7030A0"/>
+          <w:shd w:val="clear" w:color="auto" w:fill="FFFFFF"/>
+        </w:rPr>
+      </w:pPr>
+    </w:p>
+    <w:p>
+      <w:pPr>
+        <w:pStyle w:val="NoSpacing"/>
+        <w:rPr>
+          <w:color w:val="7030A0"/>
+          <w:shd w:val="clear" w:color="auto" w:fill="FFFFFF"/>
+        </w:rPr>
+      </w:pPr>
+      <w:r>
+        <w:rPr>
+          <w:color w:val="7030A0"/>
+          <w:shd w:val="clear" w:color="auto" w:fill="FFFFFF"/>
+        </w:rPr>
+        <w:t xml:space="preserve">We can handle </w:t>
+      </w:r>
+      <w:r>
+        <w:rPr>
+          <w:color w:val="7030A0"/>
+          <w:shd w:val="clear" w:color="auto" w:fill="FFFFFF"/>
+        </w:rPr>
+        <w:t>below exceptions in following ways.</w:t>
+      </w:r>
+    </w:p>
+    <w:p>
+      <w:pPr>
+        <w:pStyle w:val="NoSpacing"/>
+        <w:rPr>
+          <w:color w:val="7030A0"/>
+          <w:shd w:val="clear" w:color="auto" w:fill="FFFFFF"/>
+        </w:rPr>
+      </w:pPr>
+    </w:p>
+    <w:p>
+      <w:pPr>
+        <w:pStyle w:val="NoSpacing"/>
+        <w:numPr>
+          <w:ilvl w:val="0"/>
+          <w:numId w:val="11"/>
+        </w:numPr>
+        <w:rPr>
+          <w:color w:val="7030A0"/>
+          <w:shd w:val="clear" w:color="auto" w:fill="FFFFFF"/>
+        </w:rPr>
+      </w:pPr>
+      <w:r>
+        <w:rPr>
+          <w:color w:val="7030A0"/>
+          <w:shd w:val="clear" w:color="auto" w:fill="FFFFFF"/>
+        </w:rPr>
+        <w:t xml:space="preserve">Fluent Wait </w:t>
+      </w:r>
+    </w:p>
+    <w:p>
+      <w:pPr>
+        <w:pStyle w:val="NoSpacing"/>
+        <w:numPr>
+          <w:ilvl w:val="0"/>
+          <w:numId w:val="11"/>
+        </w:numPr>
+        <w:rPr>
+          <w:color w:val="7030A0"/>
+          <w:shd w:val="clear" w:color="auto" w:fill="FFFFFF"/>
+        </w:rPr>
+      </w:pPr>
+      <w:r>
+        <w:rPr>
+          <w:color w:val="7030A0"/>
+          <w:shd w:val="clear" w:color="auto" w:fill="FFFFFF"/>
+        </w:rPr>
+        <w:t>Explicit Wait</w:t>
+      </w:r>
+    </w:p>
+    <w:p>
+      <w:pPr>
+        <w:pStyle w:val="NoSpacing"/>
+        <w:numPr>
+          <w:ilvl w:val="0"/>
+          <w:numId w:val="11"/>
+        </w:numPr>
+        <w:rPr>
+          <w:color w:val="7030A0"/>
+          <w:shd w:val="clear" w:color="auto" w:fill="FFFFFF"/>
+        </w:rPr>
+      </w:pPr>
+      <w:r>
+        <w:rPr>
+          <w:color w:val="7030A0"/>
+          <w:shd w:val="clear" w:color="auto" w:fill="FFFFFF"/>
+        </w:rPr>
+        <w:t>Waiting till page loads</w:t>
+      </w:r>
+    </w:p>
+    <w:p>
+      <w:pPr>
+        <w:pStyle w:val="NoSpacing"/>
+        <w:numPr>
+          <w:ilvl w:val="0"/>
+          <w:numId w:val="11"/>
+        </w:numPr>
+        <w:rPr>
+          <w:color w:val="7030A0"/>
+          <w:shd w:val="clear" w:color="auto" w:fill="FFFFFF"/>
+        </w:rPr>
+      </w:pPr>
+      <w:r>
+        <w:rPr>
+          <w:color w:val="7030A0"/>
+          <w:shd w:val="clear" w:color="auto" w:fill="FFFFFF"/>
+        </w:rPr>
+        <w:t>Refresh the browser as DOM will load again so finding the same web element will not be an issue</w:t>
+      </w:r>
+    </w:p>
+    <w:p>
+      <w:pPr>
+        <w:pStyle w:val="NoSpacing"/>
+        <w:numPr>
+          <w:ilvl w:val="0"/>
+          <w:numId w:val="11"/>
+        </w:numPr>
+        <w:rPr>
+          <w:color w:val="7030A0"/>
+          <w:shd w:val="clear" w:color="auto" w:fill="FFFFFF"/>
+        </w:rPr>
+      </w:pPr>
+      <w:r>
+        <w:rPr>
+          <w:color w:val="7030A0"/>
+          <w:shd w:val="clear" w:color="auto" w:fill="FFFFFF"/>
+        </w:rPr>
+        <w:t xml:space="preserve">POM and Page factory using @Cachelookup annotations </w:t>
+      </w:r>
+    </w:p>
+    <w:p>
+      <w:pPr>
+        <w:pStyle w:val="NoSpacing"/>
+        <w:rPr>
+          <w:color w:val="7030A0"/>
+          <w:shd w:val="clear" w:color="auto" w:fill="FFFFFF"/>
+        </w:rPr>
+      </w:pPr>
+    </w:p>
+    <w:p>
+      <w:pPr>
+        <w:pStyle w:val="NoSpacing"/>
+        <w:rPr>
+          <w:color w:val="7030A0"/>
+          <w:shd w:val="clear" w:color="auto" w:fill="FFFFFF"/>
+        </w:rPr>
+      </w:pPr>
+    </w:p>
+    <w:p>
+      <w:pPr>
+        <w:pStyle w:val="NoSpacing"/>
+        <w:rPr>
+          <w:color w:val="7030A0"/>
+          <w:shd w:val="clear" w:color="auto" w:fill="FFFFFF"/>
+        </w:rPr>
+      </w:pPr>
+    </w:p>
+    <w:p>
+      <w:pPr>
+        <w:pStyle w:val="NoSpacing"/>
+        <w:rPr>
+          <w:color w:val="7030A0"/>
+          <w:shd w:val="clear" w:color="auto" w:fill="FFFFFF"/>
+        </w:rPr>
+      </w:pPr>
+    </w:p>
+    <w:p>
+      <w:pPr>
+        <w:pStyle w:val="NoSpacing"/>
+        <w:rPr>
+          <w:color w:val="7030A0"/>
+          <w:shd w:val="clear" w:color="auto" w:fill="FFFFFF"/>
+        </w:rPr>
+      </w:pPr>
+    </w:p>
+    <w:p>
+      <w:pPr>
+        <w:pStyle w:val="NoSpacing"/>
+        <w:rPr>
+          <w:rStyle w:val="Emphasis"/>
+          <w:i w:val="0"/>
+          <w:iCs w:val="0"/>
+          <w:color w:val="7030A0"/>
+          <w:shd w:val="clear" w:color="auto" w:fill="FFFFFF"/>
+        </w:rPr>
+      </w:pPr>
+    </w:p>
+    <w:p>
+      <w:pPr>
+        <w:pStyle w:val="Heading2"/>
+        <w:rPr>
+          <w:rStyle w:val="Emphasis"/>
+          <w:rFonts w:asciiTheme="minorHAnsi" w:hAnsiTheme="minorHAnsi" w:cstheme="minorHAnsi"/>
+          <w:color w:val="auto"/>
+          <w:sz w:val="23"/>
+          <w:szCs w:val="23"/>
+          <w:shd w:val="clear" w:color="auto" w:fill="FFFFFF"/>
+        </w:rPr>
+      </w:pPr>
+      <w:r>
+        <w:rPr>
+          <w:rStyle w:val="Emphasis"/>
+          <w:rFonts w:asciiTheme="minorHAnsi" w:hAnsiTheme="minorHAnsi" w:cstheme="minorHAnsi"/>
+          <w:color w:val="auto"/>
+          <w:sz w:val="23"/>
+          <w:szCs w:val="23"/>
+          <w:shd w:val="clear" w:color="auto" w:fill="FFFFFF"/>
+        </w:rPr>
+        <w:lastRenderedPageBreak/>
+        <w:t xml:space="preserve">Question </w:t>
+      </w:r>
+      <w:r>
+        <w:rPr>
+          <w:rStyle w:val="Emphasis"/>
+          <w:rFonts w:asciiTheme="minorHAnsi" w:hAnsiTheme="minorHAnsi" w:cstheme="minorHAnsi"/>
+          <w:color w:val="auto"/>
+          <w:sz w:val="23"/>
+          <w:szCs w:val="23"/>
+          <w:shd w:val="clear" w:color="auto" w:fill="FFFFFF"/>
+        </w:rPr>
+        <w:t>4</w:t>
+      </w:r>
+      <w:r>
+        <w:rPr>
+          <w:rStyle w:val="Emphasis"/>
+          <w:rFonts w:asciiTheme="minorHAnsi" w:hAnsiTheme="minorHAnsi" w:cstheme="minorHAnsi"/>
+          <w:color w:val="auto"/>
+          <w:sz w:val="23"/>
+          <w:szCs w:val="23"/>
+          <w:shd w:val="clear" w:color="auto" w:fill="FFFFFF"/>
+        </w:rPr>
+        <w:t>:</w:t>
+      </w:r>
+    </w:p>
+    <w:p>
+      <w:pPr>
+        <w:pStyle w:val="ListParagraph"/>
+        <w:rPr>
+          <w:b/>
+          <w:sz w:val="28"/>
+          <w:szCs w:val="28"/>
+          <w:shd w:val="clear" w:color="auto" w:fill="FFFFFF"/>
+          <w:lang w:val="en-NZ"/>
+        </w:rPr>
+      </w:pPr>
+      <w:r>
+        <w:rPr>
+          <w:b/>
+          <w:sz w:val="28"/>
+          <w:szCs w:val="28"/>
+          <w:shd w:val="clear" w:color="auto" w:fill="FFFFFF"/>
+          <w:lang w:val="en-NZ"/>
+        </w:rPr>
+        <w:t>How can we drive your tests using any CI tool? Explain key things we need to bear in mind.</w:t>
+      </w:r>
+    </w:p>
+    <w:p>
+      <w:pPr>
+        <w:pStyle w:val="ListParagraph"/>
+        <w:rPr>
+          <w:b/>
+          <w:sz w:val="28"/>
+          <w:szCs w:val="28"/>
+          <w:shd w:val="clear" w:color="auto" w:fill="FFFFFF"/>
+          <w:lang w:val="en-NZ"/>
+        </w:rPr>
+      </w:pPr>
+    </w:p>
+    <w:p>
+      <w:pPr>
+        <w:pStyle w:val="ListParagraph"/>
+        <w:rPr>
+          <w:color w:val="7030A0"/>
+          <w:shd w:val="clear" w:color="auto" w:fill="FFFFFF"/>
+          <w:lang w:val="en-NZ"/>
+        </w:rPr>
+      </w:pPr>
+      <w:r>
+        <w:rPr>
+          <w:color w:val="7030A0"/>
+          <w:shd w:val="clear" w:color="auto" w:fill="FFFFFF"/>
+        </w:rPr>
+        <w:t>Ans:</w:t>
+      </w:r>
+      <w:r>
+        <w:rPr>
+          <w:rFonts w:ascii="Georgia" w:hAnsi="Georgia"/>
+          <w:spacing w:val="-1"/>
+          <w:sz w:val="32"/>
+          <w:szCs w:val="32"/>
+          <w:shd w:val="clear" w:color="auto" w:fill="FFFFFF"/>
+        </w:rPr>
+        <w:t xml:space="preserve"> </w:t>
+      </w:r>
+      <w:r>
+        <w:rPr>
+          <w:color w:val="7030A0"/>
+          <w:shd w:val="clear" w:color="auto" w:fill="FFFFFF"/>
+          <w:lang w:val="en-NZ"/>
+        </w:rPr>
+        <w:t>CI is a methodology that caters to the building and testing of development work to identify and address the pain points before they become serious issues.</w:t>
+      </w:r>
+      <w:r>
+        <w:rPr>
+          <w:rFonts w:ascii="Georgia" w:hAnsi="Georgia"/>
+          <w:spacing w:val="-1"/>
+          <w:sz w:val="32"/>
+          <w:szCs w:val="32"/>
+          <w:shd w:val="clear" w:color="auto" w:fill="FFFFFF"/>
+        </w:rPr>
+        <w:t xml:space="preserve"> </w:t>
+      </w:r>
+      <w:r>
+        <w:rPr>
+          <w:color w:val="7030A0"/>
+          <w:shd w:val="clear" w:color="auto" w:fill="FFFFFF"/>
+          <w:lang w:val="en-NZ"/>
+        </w:rPr>
+        <w:t>E</w:t>
+      </w:r>
+      <w:r>
+        <w:rPr>
+          <w:color w:val="7030A0"/>
+          <w:shd w:val="clear" w:color="auto" w:fill="FFFFFF"/>
+          <w:lang w:val="en-NZ"/>
+        </w:rPr>
+        <w:t>ach time a product code is developed, it goes through an automatic CI process. There are several tools for Continuous Integration to help trigger these builds and tests.</w:t>
+      </w:r>
+    </w:p>
+    <w:p>
+      <w:pPr>
+        <w:pStyle w:val="ListParagraph"/>
+        <w:rPr>
+          <w:color w:val="7030A0"/>
+          <w:shd w:val="clear" w:color="auto" w:fill="FFFFFF"/>
+          <w:lang w:val="en-NZ"/>
+        </w:rPr>
+      </w:pPr>
+    </w:p>
+    <w:p>
+      <w:pPr>
+        <w:pStyle w:val="ListParagraph"/>
+        <w:rPr>
+          <w:b/>
+          <w:color w:val="7030A0"/>
+          <w:shd w:val="clear" w:color="auto" w:fill="FFFFFF"/>
+          <w:lang w:val="en-NZ"/>
+        </w:rPr>
+      </w:pPr>
+      <w:r>
+        <w:rPr>
+          <w:b/>
+          <w:color w:val="7030A0"/>
+          <w:shd w:val="clear" w:color="auto" w:fill="FFFFFF"/>
+          <w:lang w:val="en-NZ"/>
+        </w:rPr>
+        <w:t>Key Points for a CI Tool to drive Software Development Life Cycle</w:t>
+      </w:r>
+    </w:p>
+    <w:p>
+      <w:pPr>
+        <w:pStyle w:val="ListParagraph"/>
+        <w:rPr>
+          <w:b/>
+          <w:color w:val="7030A0"/>
+          <w:shd w:val="clear" w:color="auto" w:fill="FFFFFF"/>
+          <w:lang w:val="en-NZ"/>
+        </w:rPr>
+      </w:pPr>
+    </w:p>
+    <w:p>
+      <w:pPr>
+        <w:pStyle w:val="ListParagraph"/>
+        <w:numPr>
+          <w:ilvl w:val="0"/>
+          <w:numId w:val="12"/>
+        </w:numPr>
+        <w:rPr>
+          <w:color w:val="7030A0"/>
+          <w:shd w:val="clear" w:color="auto" w:fill="FFFFFF"/>
+          <w:lang w:val="en-NZ"/>
+        </w:rPr>
+      </w:pPr>
+      <w:r>
+        <w:rPr>
+          <w:color w:val="7030A0"/>
+          <w:shd w:val="clear" w:color="auto" w:fill="FFFFFF"/>
+          <w:lang w:val="en-NZ"/>
+        </w:rPr>
+        <w:t>Maintain</w:t>
+      </w:r>
+      <w:r>
+        <w:rPr>
+          <w:color w:val="7030A0"/>
+          <w:shd w:val="clear" w:color="auto" w:fill="FFFFFF"/>
+          <w:lang w:val="en-NZ"/>
+        </w:rPr>
+        <w:t>ing</w:t>
+      </w:r>
+      <w:r>
+        <w:rPr>
+          <w:color w:val="7030A0"/>
+          <w:shd w:val="clear" w:color="auto" w:fill="FFFFFF"/>
+          <w:lang w:val="en-NZ"/>
+        </w:rPr>
+        <w:t xml:space="preserve"> a Single Source Repository</w:t>
+      </w:r>
+    </w:p>
+    <w:p>
+      <w:pPr>
+        <w:pStyle w:val="ListParagraph"/>
+        <w:numPr>
+          <w:ilvl w:val="0"/>
+          <w:numId w:val="12"/>
+        </w:numPr>
+        <w:rPr>
+          <w:color w:val="7030A0"/>
+          <w:shd w:val="clear" w:color="auto" w:fill="FFFFFF"/>
+          <w:lang w:val="en-NZ"/>
+        </w:rPr>
+      </w:pPr>
+      <w:r>
+        <w:rPr>
+          <w:color w:val="7030A0"/>
+          <w:shd w:val="clear" w:color="auto" w:fill="FFFFFF"/>
+          <w:lang w:val="en-NZ"/>
+        </w:rPr>
+        <w:t>Automating</w:t>
+      </w:r>
+      <w:r>
+        <w:rPr>
+          <w:color w:val="7030A0"/>
+          <w:shd w:val="clear" w:color="auto" w:fill="FFFFFF"/>
+          <w:lang w:val="en-NZ"/>
+        </w:rPr>
+        <w:t xml:space="preserve"> the Build</w:t>
+      </w:r>
+    </w:p>
+    <w:p>
+      <w:pPr>
+        <w:pStyle w:val="ListParagraph"/>
+        <w:numPr>
+          <w:ilvl w:val="0"/>
+          <w:numId w:val="12"/>
+        </w:numPr>
+        <w:rPr>
+          <w:color w:val="7030A0"/>
+          <w:shd w:val="clear" w:color="auto" w:fill="FFFFFF"/>
+          <w:lang w:val="en-NZ"/>
+        </w:rPr>
+      </w:pPr>
+      <w:r>
+        <w:rPr>
+          <w:color w:val="7030A0"/>
+          <w:shd w:val="clear" w:color="auto" w:fill="FFFFFF"/>
+          <w:lang w:val="en-NZ"/>
+        </w:rPr>
+        <w:t xml:space="preserve">Everyone </w:t>
+      </w:r>
+      <w:r>
+        <w:rPr>
+          <w:color w:val="7030A0"/>
+          <w:shd w:val="clear" w:color="auto" w:fill="FFFFFF"/>
+          <w:lang w:val="en-NZ"/>
+        </w:rPr>
+        <w:t>should be able to Commit</w:t>
+      </w:r>
+      <w:r>
+        <w:rPr>
+          <w:color w:val="7030A0"/>
+          <w:shd w:val="clear" w:color="auto" w:fill="FFFFFF"/>
+          <w:lang w:val="en-NZ"/>
+        </w:rPr>
+        <w:t xml:space="preserve"> to the Mainline Everyday</w:t>
+      </w:r>
+    </w:p>
+    <w:p>
+      <w:pPr>
+        <w:pStyle w:val="ListParagraph"/>
+        <w:numPr>
+          <w:ilvl w:val="0"/>
+          <w:numId w:val="12"/>
+        </w:numPr>
+        <w:rPr>
+          <w:color w:val="7030A0"/>
+          <w:shd w:val="clear" w:color="auto" w:fill="FFFFFF"/>
+          <w:lang w:val="en-NZ"/>
+        </w:rPr>
+      </w:pPr>
+      <w:r>
+        <w:rPr>
+          <w:color w:val="7030A0"/>
+          <w:shd w:val="clear" w:color="auto" w:fill="FFFFFF"/>
+          <w:lang w:val="en-NZ"/>
+        </w:rPr>
+        <w:t>Build Every Commit to the Mainline</w:t>
+      </w:r>
+    </w:p>
+    <w:p>
+      <w:pPr>
+        <w:pStyle w:val="ListParagraph"/>
+        <w:numPr>
+          <w:ilvl w:val="0"/>
+          <w:numId w:val="12"/>
+        </w:numPr>
+        <w:rPr>
+          <w:color w:val="7030A0"/>
+          <w:shd w:val="clear" w:color="auto" w:fill="FFFFFF"/>
+          <w:lang w:val="en-NZ"/>
+        </w:rPr>
+      </w:pPr>
+      <w:r>
+        <w:rPr>
+          <w:color w:val="7030A0"/>
+          <w:shd w:val="clear" w:color="auto" w:fill="FFFFFF"/>
+          <w:lang w:val="en-NZ"/>
+        </w:rPr>
+        <w:t>Keep</w:t>
+      </w:r>
+      <w:r>
+        <w:rPr>
+          <w:color w:val="7030A0"/>
+          <w:shd w:val="clear" w:color="auto" w:fill="FFFFFF"/>
+          <w:lang w:val="en-NZ"/>
+        </w:rPr>
+        <w:t xml:space="preserve">ing </w:t>
+      </w:r>
+      <w:r>
+        <w:rPr>
+          <w:color w:val="7030A0"/>
+          <w:shd w:val="clear" w:color="auto" w:fill="FFFFFF"/>
+          <w:lang w:val="en-NZ"/>
+        </w:rPr>
+        <w:t xml:space="preserve"> the Build Fast</w:t>
+      </w:r>
+    </w:p>
+    <w:p>
+      <w:pPr>
+        <w:pStyle w:val="ListParagraph"/>
+        <w:numPr>
+          <w:ilvl w:val="0"/>
+          <w:numId w:val="12"/>
+        </w:numPr>
+        <w:rPr>
+          <w:color w:val="7030A0"/>
+          <w:shd w:val="clear" w:color="auto" w:fill="FFFFFF"/>
+          <w:lang w:val="en-NZ"/>
+        </w:rPr>
+      </w:pPr>
+      <w:r>
+        <w:rPr>
+          <w:color w:val="7030A0"/>
+          <w:shd w:val="clear" w:color="auto" w:fill="FFFFFF"/>
+          <w:lang w:val="en-NZ"/>
+        </w:rPr>
+        <w:t>Making</w:t>
+      </w:r>
+      <w:r>
+        <w:rPr>
+          <w:color w:val="7030A0"/>
+          <w:shd w:val="clear" w:color="auto" w:fill="FFFFFF"/>
+          <w:lang w:val="en-NZ"/>
+        </w:rPr>
+        <w:t xml:space="preserve"> the Build Self-Testing</w:t>
+      </w:r>
+    </w:p>
+    <w:p>
+      <w:pPr>
+        <w:pStyle w:val="ListParagraph"/>
+        <w:numPr>
+          <w:ilvl w:val="0"/>
+          <w:numId w:val="12"/>
+        </w:numPr>
+        <w:rPr>
+          <w:color w:val="7030A0"/>
+          <w:shd w:val="clear" w:color="auto" w:fill="FFFFFF"/>
+          <w:lang w:val="en-NZ"/>
+        </w:rPr>
+      </w:pPr>
+      <w:r>
+        <w:rPr>
+          <w:color w:val="7030A0"/>
+          <w:shd w:val="clear" w:color="auto" w:fill="FFFFFF"/>
+          <w:lang w:val="en-NZ"/>
+        </w:rPr>
+        <w:t>Test</w:t>
+      </w:r>
+      <w:r>
+        <w:rPr>
+          <w:color w:val="7030A0"/>
+          <w:shd w:val="clear" w:color="auto" w:fill="FFFFFF"/>
+          <w:lang w:val="en-NZ"/>
+        </w:rPr>
+        <w:t>ing</w:t>
+      </w:r>
+      <w:r>
+        <w:rPr>
+          <w:color w:val="7030A0"/>
+          <w:shd w:val="clear" w:color="auto" w:fill="FFFFFF"/>
+          <w:lang w:val="en-NZ"/>
+        </w:rPr>
+        <w:t xml:space="preserve"> in a Clone of the Production Environment</w:t>
+      </w:r>
+    </w:p>
+    <w:p>
+      <w:pPr>
+        <w:pStyle w:val="ListParagraph"/>
+        <w:numPr>
+          <w:ilvl w:val="0"/>
+          <w:numId w:val="12"/>
+        </w:numPr>
+        <w:rPr>
+          <w:color w:val="7030A0"/>
+          <w:shd w:val="clear" w:color="auto" w:fill="FFFFFF"/>
+          <w:lang w:val="en-NZ"/>
+        </w:rPr>
+      </w:pPr>
+      <w:r>
+        <w:rPr>
+          <w:color w:val="7030A0"/>
+          <w:shd w:val="clear" w:color="auto" w:fill="FFFFFF"/>
+          <w:lang w:val="en-NZ"/>
+        </w:rPr>
+        <w:t>Make it Easy for Anyone to Get the Latest Deliverables</w:t>
+      </w:r>
+    </w:p>
+    <w:p>
+      <w:pPr>
+        <w:pStyle w:val="ListParagraph"/>
+        <w:numPr>
+          <w:ilvl w:val="0"/>
+          <w:numId w:val="12"/>
+        </w:numPr>
+        <w:rPr>
+          <w:color w:val="7030A0"/>
+          <w:shd w:val="clear" w:color="auto" w:fill="FFFFFF"/>
+          <w:lang w:val="en-NZ"/>
+        </w:rPr>
+      </w:pPr>
+      <w:r>
+        <w:rPr>
+          <w:color w:val="7030A0"/>
+          <w:shd w:val="clear" w:color="auto" w:fill="FFFFFF"/>
+          <w:lang w:val="en-NZ"/>
+        </w:rPr>
+        <w:t>Everyone can See What’s Happening</w:t>
+      </w:r>
+    </w:p>
+    <w:p>
+      <w:pPr>
+        <w:pStyle w:val="ListParagraph"/>
+        <w:numPr>
+          <w:ilvl w:val="0"/>
+          <w:numId w:val="12"/>
+        </w:numPr>
+        <w:rPr>
+          <w:color w:val="7030A0"/>
+          <w:shd w:val="clear" w:color="auto" w:fill="FFFFFF"/>
+          <w:lang w:val="en-NZ"/>
+        </w:rPr>
+      </w:pPr>
+      <w:r>
+        <w:rPr>
+          <w:color w:val="7030A0"/>
+          <w:shd w:val="clear" w:color="auto" w:fill="FFFFFF"/>
+          <w:lang w:val="en-NZ"/>
+        </w:rPr>
+        <w:t xml:space="preserve">Automating the </w:t>
+      </w:r>
+      <w:r>
+        <w:rPr>
+          <w:color w:val="7030A0"/>
+          <w:shd w:val="clear" w:color="auto" w:fill="FFFFFF"/>
+          <w:lang w:val="en-NZ"/>
+        </w:rPr>
+        <w:t xml:space="preserve"> Deployment</w:t>
+      </w:r>
+      <w:r>
+        <w:rPr>
+          <w:color w:val="7030A0"/>
+          <w:shd w:val="clear" w:color="auto" w:fill="FFFFFF"/>
+          <w:lang w:val="en-NZ"/>
+        </w:rPr>
+        <w:t xml:space="preserve"> to higher environment using CI stage build artifacts</w:t>
+      </w:r>
+    </w:p>
+    <w:p>
+      <w:pPr>
+        <w:rPr>
+          <w:color w:val="7030A0"/>
+          <w:shd w:val="clear" w:color="auto" w:fill="FFFFFF"/>
+          <w:lang w:val="en-NZ"/>
+        </w:rPr>
+      </w:pPr>
+      <w:r>
+        <w:rPr>
+          <w:color w:val="7030A0"/>
+          <w:shd w:val="clear" w:color="auto" w:fill="FFFFFF"/>
+          <w:lang w:val="en-NZ"/>
+        </w:rPr>
+        <w:t xml:space="preserve">Here we can use </w:t>
+      </w:r>
+      <w:r>
+        <w:rPr>
+          <w:color w:val="7030A0"/>
+          <w:highlight w:val="green"/>
+          <w:shd w:val="clear" w:color="auto" w:fill="FFFFFF"/>
+          <w:lang w:val="en-NZ"/>
+        </w:rPr>
+        <w:t>Jenkins</w:t>
+      </w:r>
+      <w:r>
+        <w:rPr>
+          <w:color w:val="7030A0"/>
+          <w:shd w:val="clear" w:color="auto" w:fill="FFFFFF"/>
+          <w:lang w:val="en-NZ"/>
+        </w:rPr>
+        <w:t xml:space="preserve"> integrated with Selenium Web driver to drive our tests. </w:t>
+      </w:r>
+    </w:p>
+    <w:p>
+      <w:pPr>
+        <w:pStyle w:val="ListParagraph"/>
+        <w:numPr>
+          <w:ilvl w:val="0"/>
+          <w:numId w:val="13"/>
+        </w:numPr>
+        <w:rPr>
+          <w:color w:val="7030A0"/>
+          <w:shd w:val="clear" w:color="auto" w:fill="FFFFFF"/>
+          <w:lang w:val="en-NZ"/>
+        </w:rPr>
+      </w:pPr>
+      <w:r>
+        <w:rPr>
+          <w:color w:val="7030A0"/>
+          <w:shd w:val="clear" w:color="auto" w:fill="FFFFFF"/>
+          <w:lang w:val="en-NZ"/>
+        </w:rPr>
+        <w:t>I</w:t>
+      </w:r>
+      <w:r>
+        <w:rPr>
+          <w:color w:val="7030A0"/>
+          <w:shd w:val="clear" w:color="auto" w:fill="FFFFFF"/>
+          <w:lang w:val="en-NZ"/>
+        </w:rPr>
+        <w:t>t is open source, flexible and extendable, makes it easy for the developer to initiate the builds.</w:t>
+      </w:r>
+    </w:p>
+    <w:p>
+      <w:pPr>
+        <w:pStyle w:val="ListParagraph"/>
+        <w:numPr>
+          <w:ilvl w:val="0"/>
+          <w:numId w:val="13"/>
+        </w:numPr>
+        <w:rPr>
+          <w:color w:val="7030A0"/>
+          <w:shd w:val="clear" w:color="auto" w:fill="FFFFFF"/>
+          <w:lang w:val="en-NZ"/>
+        </w:rPr>
+      </w:pPr>
+      <w:r>
+        <w:rPr>
+          <w:color w:val="7030A0"/>
+          <w:shd w:val="clear" w:color="auto" w:fill="FFFFFF"/>
+          <w:lang w:val="en-NZ"/>
+        </w:rPr>
+        <w:t xml:space="preserve">Jenkins has an ecosystem of </w:t>
+      </w:r>
+      <w:r>
+        <w:rPr>
+          <w:color w:val="7030A0"/>
+          <w:shd w:val="clear" w:color="auto" w:fill="FFFFFF"/>
+          <w:lang w:val="en-NZ"/>
+        </w:rPr>
+        <w:t>plugins enabling us</w:t>
+      </w:r>
+      <w:r>
+        <w:rPr>
+          <w:color w:val="7030A0"/>
+          <w:shd w:val="clear" w:color="auto" w:fill="FFFFFF"/>
+          <w:lang w:val="en-NZ"/>
+        </w:rPr>
+        <w:t xml:space="preserve"> to use support projects in almost any language of choice, over large databases and in almost any version control systems</w:t>
+      </w:r>
+    </w:p>
+    <w:p>
+      <w:pPr>
+        <w:pStyle w:val="ListParagraph"/>
+        <w:numPr>
+          <w:ilvl w:val="0"/>
+          <w:numId w:val="13"/>
+        </w:numPr>
+        <w:rPr>
+          <w:color w:val="7030A0"/>
+          <w:shd w:val="clear" w:color="auto" w:fill="FFFFFF"/>
+          <w:lang w:val="en-NZ"/>
+        </w:rPr>
+      </w:pPr>
+      <w:r>
+        <w:rPr>
+          <w:color w:val="7030A0"/>
+          <w:shd w:val="clear" w:color="auto" w:fill="FFFFFF"/>
+          <w:lang w:val="en-NZ"/>
+        </w:rPr>
+        <w:t>Jenkins has evolved to be in perfect sync with Continuous Integration and Continuous Delivery (CD) pipeline</w:t>
+      </w:r>
+    </w:p>
+    <w:p>
+      <w:pPr>
+        <w:pStyle w:val="ListParagraph"/>
+        <w:numPr>
+          <w:ilvl w:val="0"/>
+          <w:numId w:val="13"/>
+        </w:numPr>
+        <w:rPr>
+          <w:color w:val="7030A0"/>
+          <w:shd w:val="clear" w:color="auto" w:fill="FFFFFF"/>
+          <w:lang w:val="en-NZ"/>
+        </w:rPr>
+      </w:pPr>
+      <w:r>
+        <w:rPr>
+          <w:color w:val="7030A0"/>
+          <w:shd w:val="clear" w:color="auto" w:fill="FFFFFF"/>
+          <w:lang w:val="en-NZ"/>
+        </w:rPr>
+        <w:t>Jenkins can be used for everything, right from source code management to Continuous Delivery. </w:t>
+      </w:r>
+      <w:bookmarkStart w:id="0" w:name="_GoBack"/>
       <w:bookmarkEnd w:id="0"/>
     </w:p>
     <w:sectPr>
@@ -1324,6 +3068,232 @@
 <file path=word/numbering.xml><?xml version="1.0" encoding="utf-8"?>
 <w:numbering xmlns:wpc="http://schemas.microsoft.com/office/word/2010/wordprocessingCanvas" xmlns:mc="http://schemas.openxmlformats.org/markup-compatibility/2006" xmlns:o="urn:schemas-microsoft-com:office:office" xmlns:r="http://schemas.openxmlformats.org/officeDocument/2006/relationships" xmlns:m="http://schemas.openxmlformats.org/officeDocument/2006/math" xmlns:v="urn:schemas-microsoft-com:vml" xmlns:wp14="http://schemas.microsoft.com/office/word/2010/wordprocessingDrawing" xmlns:wp="http://schemas.openxmlformats.org/drawingml/2006/wordprocessingDrawing" xmlns:w10="urn:schemas-microsoft-com:office:word" xmlns:w="http://schemas.openxmlformats.org/wordprocessingml/2006/main" xmlns:w14="http://schemas.microsoft.com/office/word/2010/wordml" xmlns:w15="http://schemas.microsoft.com/office/word/2012/wordml" xmlns:wpg="http://schemas.microsoft.com/office/word/2010/wordprocessingGroup" xmlns:wpi="http://schemas.microsoft.com/office/word/2010/wordprocessingInk" xmlns:wne="http://schemas.microsoft.com/office/word/2006/wordml" xmlns:wps="http://schemas.microsoft.com/office/word/2010/wordprocessingShape" mc:Ignorable="w14 w15 wp14">
   <w:abstractNum w:abstractNumId="0" w15:restartNumberingAfterBreak="0">
+    <w:nsid w:val="031C705D"/>
+    <w:multiLevelType w:val="hybridMultilevel"/>
+    <w:tmpl w:val="F2A0ACA2"/>
+    <w:lvl w:ilvl="0" w:tplc="0409000B">
+      <w:start w:val="1"/>
+      <w:numFmt w:val="bullet"/>
+      <w:lvlText w:val=""/>
+      <w:lvlJc w:val="left"/>
+      <w:pPr>
+        <w:ind w:left="720" w:hanging="360"/>
+      </w:pPr>
+      <w:rPr>
+        <w:rFonts w:ascii="Wingdings" w:hAnsi="Wingdings" w:hint="default"/>
+      </w:rPr>
+    </w:lvl>
+    <w:lvl w:ilvl="1" w:tplc="04090003" w:tentative="1">
+      <w:start w:val="1"/>
+      <w:numFmt w:val="bullet"/>
+      <w:lvlText w:val="o"/>
+      <w:lvlJc w:val="left"/>
+      <w:pPr>
+        <w:ind w:left="1440" w:hanging="360"/>
+      </w:pPr>
+      <w:rPr>
+        <w:rFonts w:ascii="Courier New" w:hAnsi="Courier New" w:cs="Courier New" w:hint="default"/>
+      </w:rPr>
+    </w:lvl>
+    <w:lvl w:ilvl="2" w:tplc="04090005" w:tentative="1">
+      <w:start w:val="1"/>
+      <w:numFmt w:val="bullet"/>
+      <w:lvlText w:val=""/>
+      <w:lvlJc w:val="left"/>
+      <w:pPr>
+        <w:ind w:left="2160" w:hanging="360"/>
+      </w:pPr>
+      <w:rPr>
+        <w:rFonts w:ascii="Wingdings" w:hAnsi="Wingdings" w:hint="default"/>
+      </w:rPr>
+    </w:lvl>
+    <w:lvl w:ilvl="3" w:tplc="04090001" w:tentative="1">
+      <w:start w:val="1"/>
+      <w:numFmt w:val="bullet"/>
+      <w:lvlText w:val=""/>
+      <w:lvlJc w:val="left"/>
+      <w:pPr>
+        <w:ind w:left="2880" w:hanging="360"/>
+      </w:pPr>
+      <w:rPr>
+        <w:rFonts w:ascii="Symbol" w:hAnsi="Symbol" w:hint="default"/>
+      </w:rPr>
+    </w:lvl>
+    <w:lvl w:ilvl="4" w:tplc="04090003" w:tentative="1">
+      <w:start w:val="1"/>
+      <w:numFmt w:val="bullet"/>
+      <w:lvlText w:val="o"/>
+      <w:lvlJc w:val="left"/>
+      <w:pPr>
+        <w:ind w:left="3600" w:hanging="360"/>
+      </w:pPr>
+      <w:rPr>
+        <w:rFonts w:ascii="Courier New" w:hAnsi="Courier New" w:cs="Courier New" w:hint="default"/>
+      </w:rPr>
+    </w:lvl>
+    <w:lvl w:ilvl="5" w:tplc="04090005" w:tentative="1">
+      <w:start w:val="1"/>
+      <w:numFmt w:val="bullet"/>
+      <w:lvlText w:val=""/>
+      <w:lvlJc w:val="left"/>
+      <w:pPr>
+        <w:ind w:left="4320" w:hanging="360"/>
+      </w:pPr>
+      <w:rPr>
+        <w:rFonts w:ascii="Wingdings" w:hAnsi="Wingdings" w:hint="default"/>
+      </w:rPr>
+    </w:lvl>
+    <w:lvl w:ilvl="6" w:tplc="04090001" w:tentative="1">
+      <w:start w:val="1"/>
+      <w:numFmt w:val="bullet"/>
+      <w:lvlText w:val=""/>
+      <w:lvlJc w:val="left"/>
+      <w:pPr>
+        <w:ind w:left="5040" w:hanging="360"/>
+      </w:pPr>
+      <w:rPr>
+        <w:rFonts w:ascii="Symbol" w:hAnsi="Symbol" w:hint="default"/>
+      </w:rPr>
+    </w:lvl>
+    <w:lvl w:ilvl="7" w:tplc="04090003" w:tentative="1">
+      <w:start w:val="1"/>
+      <w:numFmt w:val="bullet"/>
+      <w:lvlText w:val="o"/>
+      <w:lvlJc w:val="left"/>
+      <w:pPr>
+        <w:ind w:left="5760" w:hanging="360"/>
+      </w:pPr>
+      <w:rPr>
+        <w:rFonts w:ascii="Courier New" w:hAnsi="Courier New" w:cs="Courier New" w:hint="default"/>
+      </w:rPr>
+    </w:lvl>
+    <w:lvl w:ilvl="8" w:tplc="04090005" w:tentative="1">
+      <w:start w:val="1"/>
+      <w:numFmt w:val="bullet"/>
+      <w:lvlText w:val=""/>
+      <w:lvlJc w:val="left"/>
+      <w:pPr>
+        <w:ind w:left="6480" w:hanging="360"/>
+      </w:pPr>
+      <w:rPr>
+        <w:rFonts w:ascii="Wingdings" w:hAnsi="Wingdings" w:hint="default"/>
+      </w:rPr>
+    </w:lvl>
+  </w:abstractNum>
+  <w:abstractNum w:abstractNumId="1" w15:restartNumberingAfterBreak="0">
+    <w:nsid w:val="177A6AA5"/>
+    <w:multiLevelType w:val="hybridMultilevel"/>
+    <w:tmpl w:val="089A59D2"/>
+    <w:lvl w:ilvl="0" w:tplc="0409000B">
+      <w:start w:val="1"/>
+      <w:numFmt w:val="bullet"/>
+      <w:lvlText w:val=""/>
+      <w:lvlJc w:val="left"/>
+      <w:pPr>
+        <w:ind w:left="1073" w:hanging="360"/>
+      </w:pPr>
+      <w:rPr>
+        <w:rFonts w:ascii="Wingdings" w:hAnsi="Wingdings" w:hint="default"/>
+      </w:rPr>
+    </w:lvl>
+    <w:lvl w:ilvl="1" w:tplc="04090003" w:tentative="1">
+      <w:start w:val="1"/>
+      <w:numFmt w:val="bullet"/>
+      <w:lvlText w:val="o"/>
+      <w:lvlJc w:val="left"/>
+      <w:pPr>
+        <w:ind w:left="1793" w:hanging="360"/>
+      </w:pPr>
+      <w:rPr>
+        <w:rFonts w:ascii="Courier New" w:hAnsi="Courier New" w:cs="Courier New" w:hint="default"/>
+      </w:rPr>
+    </w:lvl>
+    <w:lvl w:ilvl="2" w:tplc="04090005" w:tentative="1">
+      <w:start w:val="1"/>
+      <w:numFmt w:val="bullet"/>
+      <w:lvlText w:val=""/>
+      <w:lvlJc w:val="left"/>
+      <w:pPr>
+        <w:ind w:left="2513" w:hanging="360"/>
+      </w:pPr>
+      <w:rPr>
+        <w:rFonts w:ascii="Wingdings" w:hAnsi="Wingdings" w:hint="default"/>
+      </w:rPr>
+    </w:lvl>
+    <w:lvl w:ilvl="3" w:tplc="04090001" w:tentative="1">
+      <w:start w:val="1"/>
+      <w:numFmt w:val="bullet"/>
+      <w:lvlText w:val=""/>
+      <w:lvlJc w:val="left"/>
+      <w:pPr>
+        <w:ind w:left="3233" w:hanging="360"/>
+      </w:pPr>
+      <w:rPr>
+        <w:rFonts w:ascii="Symbol" w:hAnsi="Symbol" w:hint="default"/>
+      </w:rPr>
+    </w:lvl>
+    <w:lvl w:ilvl="4" w:tplc="04090003" w:tentative="1">
+      <w:start w:val="1"/>
+      <w:numFmt w:val="bullet"/>
+      <w:lvlText w:val="o"/>
+      <w:lvlJc w:val="left"/>
+      <w:pPr>
+        <w:ind w:left="3953" w:hanging="360"/>
+      </w:pPr>
+      <w:rPr>
+        <w:rFonts w:ascii="Courier New" w:hAnsi="Courier New" w:cs="Courier New" w:hint="default"/>
+      </w:rPr>
+    </w:lvl>
+    <w:lvl w:ilvl="5" w:tplc="04090005" w:tentative="1">
+      <w:start w:val="1"/>
+      <w:numFmt w:val="bullet"/>
+      <w:lvlText w:val=""/>
+      <w:lvlJc w:val="left"/>
+      <w:pPr>
+        <w:ind w:left="4673" w:hanging="360"/>
+      </w:pPr>
+      <w:rPr>
+        <w:rFonts w:ascii="Wingdings" w:hAnsi="Wingdings" w:hint="default"/>
+      </w:rPr>
+    </w:lvl>
+    <w:lvl w:ilvl="6" w:tplc="04090001" w:tentative="1">
+      <w:start w:val="1"/>
+      <w:numFmt w:val="bullet"/>
+      <w:lvlText w:val=""/>
+      <w:lvlJc w:val="left"/>
+      <w:pPr>
+        <w:ind w:left="5393" w:hanging="360"/>
+      </w:pPr>
+      <w:rPr>
+        <w:rFonts w:ascii="Symbol" w:hAnsi="Symbol" w:hint="default"/>
+      </w:rPr>
+    </w:lvl>
+    <w:lvl w:ilvl="7" w:tplc="04090003" w:tentative="1">
+      <w:start w:val="1"/>
+      <w:numFmt w:val="bullet"/>
+      <w:lvlText w:val="o"/>
+      <w:lvlJc w:val="left"/>
+      <w:pPr>
+        <w:ind w:left="6113" w:hanging="360"/>
+      </w:pPr>
+      <w:rPr>
+        <w:rFonts w:ascii="Courier New" w:hAnsi="Courier New" w:cs="Courier New" w:hint="default"/>
+      </w:rPr>
+    </w:lvl>
+    <w:lvl w:ilvl="8" w:tplc="04090005" w:tentative="1">
+      <w:start w:val="1"/>
+      <w:numFmt w:val="bullet"/>
+      <w:lvlText w:val=""/>
+      <w:lvlJc w:val="left"/>
+      <w:pPr>
+        <w:ind w:left="6833" w:hanging="360"/>
+      </w:pPr>
+      <w:rPr>
+        <w:rFonts w:ascii="Wingdings" w:hAnsi="Wingdings" w:hint="default"/>
+      </w:rPr>
+    </w:lvl>
+  </w:abstractNum>
+  <w:abstractNum w:abstractNumId="2" w15:restartNumberingAfterBreak="0">
     <w:nsid w:val="1FFF2A11"/>
     <w:multiLevelType w:val="hybridMultilevel"/>
     <w:tmpl w:val="2384F540"/>
@@ -1409,7 +3379,269 @@
       </w:pPr>
     </w:lvl>
   </w:abstractNum>
-  <w:abstractNum w:abstractNumId="1" w15:restartNumberingAfterBreak="0">
+  <w:abstractNum w:abstractNumId="3" w15:restartNumberingAfterBreak="0">
+    <w:nsid w:val="27B504FC"/>
+    <w:multiLevelType w:val="hybridMultilevel"/>
+    <w:tmpl w:val="E6643D36"/>
+    <w:lvl w:ilvl="0" w:tplc="04090001">
+      <w:start w:val="1"/>
+      <w:numFmt w:val="bullet"/>
+      <w:lvlText w:val=""/>
+      <w:lvlJc w:val="left"/>
+      <w:pPr>
+        <w:ind w:left="720" w:hanging="360"/>
+      </w:pPr>
+      <w:rPr>
+        <w:rFonts w:ascii="Symbol" w:hAnsi="Symbol" w:hint="default"/>
+      </w:rPr>
+    </w:lvl>
+    <w:lvl w:ilvl="1" w:tplc="04090003" w:tentative="1">
+      <w:start w:val="1"/>
+      <w:numFmt w:val="bullet"/>
+      <w:lvlText w:val="o"/>
+      <w:lvlJc w:val="left"/>
+      <w:pPr>
+        <w:ind w:left="1440" w:hanging="360"/>
+      </w:pPr>
+      <w:rPr>
+        <w:rFonts w:ascii="Courier New" w:hAnsi="Courier New" w:cs="Courier New" w:hint="default"/>
+      </w:rPr>
+    </w:lvl>
+    <w:lvl w:ilvl="2" w:tplc="04090005" w:tentative="1">
+      <w:start w:val="1"/>
+      <w:numFmt w:val="bullet"/>
+      <w:lvlText w:val=""/>
+      <w:lvlJc w:val="left"/>
+      <w:pPr>
+        <w:ind w:left="2160" w:hanging="360"/>
+      </w:pPr>
+      <w:rPr>
+        <w:rFonts w:ascii="Wingdings" w:hAnsi="Wingdings" w:hint="default"/>
+      </w:rPr>
+    </w:lvl>
+    <w:lvl w:ilvl="3" w:tplc="04090001" w:tentative="1">
+      <w:start w:val="1"/>
+      <w:numFmt w:val="bullet"/>
+      <w:lvlText w:val=""/>
+      <w:lvlJc w:val="left"/>
+      <w:pPr>
+        <w:ind w:left="2880" w:hanging="360"/>
+      </w:pPr>
+      <w:rPr>
+        <w:rFonts w:ascii="Symbol" w:hAnsi="Symbol" w:hint="default"/>
+      </w:rPr>
+    </w:lvl>
+    <w:lvl w:ilvl="4" w:tplc="04090003" w:tentative="1">
+      <w:start w:val="1"/>
+      <w:numFmt w:val="bullet"/>
+      <w:lvlText w:val="o"/>
+      <w:lvlJc w:val="left"/>
+      <w:pPr>
+        <w:ind w:left="3600" w:hanging="360"/>
+      </w:pPr>
+      <w:rPr>
+        <w:rFonts w:ascii="Courier New" w:hAnsi="Courier New" w:cs="Courier New" w:hint="default"/>
+      </w:rPr>
+    </w:lvl>
+    <w:lvl w:ilvl="5" w:tplc="04090005" w:tentative="1">
+      <w:start w:val="1"/>
+      <w:numFmt w:val="bullet"/>
+      <w:lvlText w:val=""/>
+      <w:lvlJc w:val="left"/>
+      <w:pPr>
+        <w:ind w:left="4320" w:hanging="360"/>
+      </w:pPr>
+      <w:rPr>
+        <w:rFonts w:ascii="Wingdings" w:hAnsi="Wingdings" w:hint="default"/>
+      </w:rPr>
+    </w:lvl>
+    <w:lvl w:ilvl="6" w:tplc="04090001" w:tentative="1">
+      <w:start w:val="1"/>
+      <w:numFmt w:val="bullet"/>
+      <w:lvlText w:val=""/>
+      <w:lvlJc w:val="left"/>
+      <w:pPr>
+        <w:ind w:left="5040" w:hanging="360"/>
+      </w:pPr>
+      <w:rPr>
+        <w:rFonts w:ascii="Symbol" w:hAnsi="Symbol" w:hint="default"/>
+      </w:rPr>
+    </w:lvl>
+    <w:lvl w:ilvl="7" w:tplc="04090003" w:tentative="1">
+      <w:start w:val="1"/>
+      <w:numFmt w:val="bullet"/>
+      <w:lvlText w:val="o"/>
+      <w:lvlJc w:val="left"/>
+      <w:pPr>
+        <w:ind w:left="5760" w:hanging="360"/>
+      </w:pPr>
+      <w:rPr>
+        <w:rFonts w:ascii="Courier New" w:hAnsi="Courier New" w:cs="Courier New" w:hint="default"/>
+      </w:rPr>
+    </w:lvl>
+    <w:lvl w:ilvl="8" w:tplc="04090005" w:tentative="1">
+      <w:start w:val="1"/>
+      <w:numFmt w:val="bullet"/>
+      <w:lvlText w:val=""/>
+      <w:lvlJc w:val="left"/>
+      <w:pPr>
+        <w:ind w:left="6480" w:hanging="360"/>
+      </w:pPr>
+      <w:rPr>
+        <w:rFonts w:ascii="Wingdings" w:hAnsi="Wingdings" w:hint="default"/>
+      </w:rPr>
+    </w:lvl>
+  </w:abstractNum>
+  <w:abstractNum w:abstractNumId="4" w15:restartNumberingAfterBreak="0">
+    <w:nsid w:val="2D095E4F"/>
+    <w:multiLevelType w:val="multilevel"/>
+    <w:tmpl w:val="9320D396"/>
+    <w:lvl w:ilvl="0">
+      <w:start w:val="1"/>
+      <w:numFmt w:val="bullet"/>
+      <w:lvlText w:val=""/>
+      <w:lvlJc w:val="left"/>
+      <w:pPr>
+        <w:tabs>
+          <w:tab w:val="num" w:pos="720"/>
+        </w:tabs>
+        <w:ind w:left="720" w:hanging="360"/>
+      </w:pPr>
+      <w:rPr>
+        <w:rFonts w:ascii="Symbol" w:hAnsi="Symbol" w:hint="default"/>
+        <w:sz w:val="20"/>
+      </w:rPr>
+    </w:lvl>
+    <w:lvl w:ilvl="1" w:tentative="1">
+      <w:start w:val="1"/>
+      <w:numFmt w:val="bullet"/>
+      <w:lvlText w:val="o"/>
+      <w:lvlJc w:val="left"/>
+      <w:pPr>
+        <w:tabs>
+          <w:tab w:val="num" w:pos="1440"/>
+        </w:tabs>
+        <w:ind w:left="1440" w:hanging="360"/>
+      </w:pPr>
+      <w:rPr>
+        <w:rFonts w:ascii="Courier New" w:hAnsi="Courier New" w:hint="default"/>
+        <w:sz w:val="20"/>
+      </w:rPr>
+    </w:lvl>
+    <w:lvl w:ilvl="2" w:tentative="1">
+      <w:start w:val="1"/>
+      <w:numFmt w:val="bullet"/>
+      <w:lvlText w:val=""/>
+      <w:lvlJc w:val="left"/>
+      <w:pPr>
+        <w:tabs>
+          <w:tab w:val="num" w:pos="2160"/>
+        </w:tabs>
+        <w:ind w:left="2160" w:hanging="360"/>
+      </w:pPr>
+      <w:rPr>
+        <w:rFonts w:ascii="Wingdings" w:hAnsi="Wingdings" w:hint="default"/>
+        <w:sz w:val="20"/>
+      </w:rPr>
+    </w:lvl>
+    <w:lvl w:ilvl="3" w:tentative="1">
+      <w:start w:val="1"/>
+      <w:numFmt w:val="bullet"/>
+      <w:lvlText w:val=""/>
+      <w:lvlJc w:val="left"/>
+      <w:pPr>
+        <w:tabs>
+          <w:tab w:val="num" w:pos="2880"/>
+        </w:tabs>
+        <w:ind w:left="2880" w:hanging="360"/>
+      </w:pPr>
+      <w:rPr>
+        <w:rFonts w:ascii="Wingdings" w:hAnsi="Wingdings" w:hint="default"/>
+        <w:sz w:val="20"/>
+      </w:rPr>
+    </w:lvl>
+    <w:lvl w:ilvl="4" w:tentative="1">
+      <w:start w:val="1"/>
+      <w:numFmt w:val="bullet"/>
+      <w:lvlText w:val=""/>
+      <w:lvlJc w:val="left"/>
+      <w:pPr>
+        <w:tabs>
+          <w:tab w:val="num" w:pos="3600"/>
+        </w:tabs>
+        <w:ind w:left="3600" w:hanging="360"/>
+      </w:pPr>
+      <w:rPr>
+        <w:rFonts w:ascii="Wingdings" w:hAnsi="Wingdings" w:hint="default"/>
+        <w:sz w:val="20"/>
+      </w:rPr>
+    </w:lvl>
+    <w:lvl w:ilvl="5" w:tentative="1">
+      <w:start w:val="1"/>
+      <w:numFmt w:val="bullet"/>
+      <w:lvlText w:val=""/>
+      <w:lvlJc w:val="left"/>
+      <w:pPr>
+        <w:tabs>
+          <w:tab w:val="num" w:pos="4320"/>
+        </w:tabs>
+        <w:ind w:left="4320" w:hanging="360"/>
+      </w:pPr>
+      <w:rPr>
+        <w:rFonts w:ascii="Wingdings" w:hAnsi="Wingdings" w:hint="default"/>
+        <w:sz w:val="20"/>
+      </w:rPr>
+    </w:lvl>
+    <w:lvl w:ilvl="6" w:tentative="1">
+      <w:start w:val="1"/>
+      <w:numFmt w:val="bullet"/>
+      <w:lvlText w:val=""/>
+      <w:lvlJc w:val="left"/>
+      <w:pPr>
+        <w:tabs>
+          <w:tab w:val="num" w:pos="5040"/>
+        </w:tabs>
+        <w:ind w:left="5040" w:hanging="360"/>
+      </w:pPr>
+      <w:rPr>
+        <w:rFonts w:ascii="Wingdings" w:hAnsi="Wingdings" w:hint="default"/>
+        <w:sz w:val="20"/>
+      </w:rPr>
+    </w:lvl>
+    <w:lvl w:ilvl="7" w:tentative="1">
+      <w:start w:val="1"/>
+      <w:numFmt w:val="bullet"/>
+      <w:lvlText w:val=""/>
+      <w:lvlJc w:val="left"/>
+      <w:pPr>
+        <w:tabs>
+          <w:tab w:val="num" w:pos="5760"/>
+        </w:tabs>
+        <w:ind w:left="5760" w:hanging="360"/>
+      </w:pPr>
+      <w:rPr>
+        <w:rFonts w:ascii="Wingdings" w:hAnsi="Wingdings" w:hint="default"/>
+        <w:sz w:val="20"/>
+      </w:rPr>
+    </w:lvl>
+    <w:lvl w:ilvl="8" w:tentative="1">
+      <w:start w:val="1"/>
+      <w:numFmt w:val="bullet"/>
+      <w:lvlText w:val=""/>
+      <w:lvlJc w:val="left"/>
+      <w:pPr>
+        <w:tabs>
+          <w:tab w:val="num" w:pos="6480"/>
+        </w:tabs>
+        <w:ind w:left="6480" w:hanging="360"/>
+      </w:pPr>
+      <w:rPr>
+        <w:rFonts w:ascii="Wingdings" w:hAnsi="Wingdings" w:hint="default"/>
+        <w:sz w:val="20"/>
+      </w:rPr>
+    </w:lvl>
+  </w:abstractNum>
+  <w:abstractNum w:abstractNumId="5" w15:restartNumberingAfterBreak="0">
     <w:nsid w:val="4D905700"/>
     <w:multiLevelType w:val="hybridMultilevel"/>
     <w:tmpl w:val="8E584B9A"/>
@@ -1498,7 +3730,7 @@
       </w:pPr>
     </w:lvl>
   </w:abstractNum>
-  <w:abstractNum w:abstractNumId="2" w15:restartNumberingAfterBreak="0">
+  <w:abstractNum w:abstractNumId="6" w15:restartNumberingAfterBreak="0">
     <w:nsid w:val="530C318E"/>
     <w:multiLevelType w:val="hybridMultilevel"/>
     <w:tmpl w:val="9E54A8B8"/>
@@ -1611,7 +3843,120 @@
       </w:rPr>
     </w:lvl>
   </w:abstractNum>
-  <w:abstractNum w:abstractNumId="3" w15:restartNumberingAfterBreak="0">
+  <w:abstractNum w:abstractNumId="7" w15:restartNumberingAfterBreak="0">
+    <w:nsid w:val="572206ED"/>
+    <w:multiLevelType w:val="hybridMultilevel"/>
+    <w:tmpl w:val="B22CE548"/>
+    <w:lvl w:ilvl="0" w:tplc="0409000B">
+      <w:start w:val="1"/>
+      <w:numFmt w:val="bullet"/>
+      <w:lvlText w:val=""/>
+      <w:lvlJc w:val="left"/>
+      <w:pPr>
+        <w:ind w:left="720" w:hanging="360"/>
+      </w:pPr>
+      <w:rPr>
+        <w:rFonts w:ascii="Wingdings" w:hAnsi="Wingdings" w:hint="default"/>
+      </w:rPr>
+    </w:lvl>
+    <w:lvl w:ilvl="1" w:tplc="04090003" w:tentative="1">
+      <w:start w:val="1"/>
+      <w:numFmt w:val="bullet"/>
+      <w:lvlText w:val="o"/>
+      <w:lvlJc w:val="left"/>
+      <w:pPr>
+        <w:ind w:left="1440" w:hanging="360"/>
+      </w:pPr>
+      <w:rPr>
+        <w:rFonts w:ascii="Courier New" w:hAnsi="Courier New" w:cs="Courier New" w:hint="default"/>
+      </w:rPr>
+    </w:lvl>
+    <w:lvl w:ilvl="2" w:tplc="04090005" w:tentative="1">
+      <w:start w:val="1"/>
+      <w:numFmt w:val="bullet"/>
+      <w:lvlText w:val=""/>
+      <w:lvlJc w:val="left"/>
+      <w:pPr>
+        <w:ind w:left="2160" w:hanging="360"/>
+      </w:pPr>
+      <w:rPr>
+        <w:rFonts w:ascii="Wingdings" w:hAnsi="Wingdings" w:hint="default"/>
+      </w:rPr>
+    </w:lvl>
+    <w:lvl w:ilvl="3" w:tplc="04090001" w:tentative="1">
+      <w:start w:val="1"/>
+      <w:numFmt w:val="bullet"/>
+      <w:lvlText w:val=""/>
+      <w:lvlJc w:val="left"/>
+      <w:pPr>
+        <w:ind w:left="2880" w:hanging="360"/>
+      </w:pPr>
+      <w:rPr>
+        <w:rFonts w:ascii="Symbol" w:hAnsi="Symbol" w:hint="default"/>
+      </w:rPr>
+    </w:lvl>
+    <w:lvl w:ilvl="4" w:tplc="04090003" w:tentative="1">
+      <w:start w:val="1"/>
+      <w:numFmt w:val="bullet"/>
+      <w:lvlText w:val="o"/>
+      <w:lvlJc w:val="left"/>
+      <w:pPr>
+        <w:ind w:left="3600" w:hanging="360"/>
+      </w:pPr>
+      <w:rPr>
+        <w:rFonts w:ascii="Courier New" w:hAnsi="Courier New" w:cs="Courier New" w:hint="default"/>
+      </w:rPr>
+    </w:lvl>
+    <w:lvl w:ilvl="5" w:tplc="04090005" w:tentative="1">
+      <w:start w:val="1"/>
+      <w:numFmt w:val="bullet"/>
+      <w:lvlText w:val=""/>
+      <w:lvlJc w:val="left"/>
+      <w:pPr>
+        <w:ind w:left="4320" w:hanging="360"/>
+      </w:pPr>
+      <w:rPr>
+        <w:rFonts w:ascii="Wingdings" w:hAnsi="Wingdings" w:hint="default"/>
+      </w:rPr>
+    </w:lvl>
+    <w:lvl w:ilvl="6" w:tplc="04090001" w:tentative="1">
+      <w:start w:val="1"/>
+      <w:numFmt w:val="bullet"/>
+      <w:lvlText w:val=""/>
+      <w:lvlJc w:val="left"/>
+      <w:pPr>
+        <w:ind w:left="5040" w:hanging="360"/>
+      </w:pPr>
+      <w:rPr>
+        <w:rFonts w:ascii="Symbol" w:hAnsi="Symbol" w:hint="default"/>
+      </w:rPr>
+    </w:lvl>
+    <w:lvl w:ilvl="7" w:tplc="04090003" w:tentative="1">
+      <w:start w:val="1"/>
+      <w:numFmt w:val="bullet"/>
+      <w:lvlText w:val="o"/>
+      <w:lvlJc w:val="left"/>
+      <w:pPr>
+        <w:ind w:left="5760" w:hanging="360"/>
+      </w:pPr>
+      <w:rPr>
+        <w:rFonts w:ascii="Courier New" w:hAnsi="Courier New" w:cs="Courier New" w:hint="default"/>
+      </w:rPr>
+    </w:lvl>
+    <w:lvl w:ilvl="8" w:tplc="04090005" w:tentative="1">
+      <w:start w:val="1"/>
+      <w:numFmt w:val="bullet"/>
+      <w:lvlText w:val=""/>
+      <w:lvlJc w:val="left"/>
+      <w:pPr>
+        <w:ind w:left="6480" w:hanging="360"/>
+      </w:pPr>
+      <w:rPr>
+        <w:rFonts w:ascii="Wingdings" w:hAnsi="Wingdings" w:hint="default"/>
+      </w:rPr>
+    </w:lvl>
+  </w:abstractNum>
+  <w:abstractNum w:abstractNumId="8" w15:restartNumberingAfterBreak="0">
     <w:nsid w:val="5FA763D8"/>
     <w:multiLevelType w:val="hybridMultilevel"/>
     <w:tmpl w:val="487E5718"/>
@@ -1697,7 +4042,7 @@
       </w:pPr>
     </w:lvl>
   </w:abstractNum>
-  <w:abstractNum w:abstractNumId="4" w15:restartNumberingAfterBreak="0">
+  <w:abstractNum w:abstractNumId="9" w15:restartNumberingAfterBreak="0">
     <w:nsid w:val="63D24D72"/>
     <w:multiLevelType w:val="hybridMultilevel"/>
     <w:tmpl w:val="C0CA7FFC"/>
@@ -1783,7 +4128,120 @@
       </w:pPr>
     </w:lvl>
   </w:abstractNum>
-  <w:abstractNum w:abstractNumId="5" w15:restartNumberingAfterBreak="0">
+  <w:abstractNum w:abstractNumId="10" w15:restartNumberingAfterBreak="0">
+    <w:nsid w:val="6A0803A7"/>
+    <w:multiLevelType w:val="hybridMultilevel"/>
+    <w:tmpl w:val="AD12F748"/>
+    <w:lvl w:ilvl="0" w:tplc="0409000B">
+      <w:start w:val="1"/>
+      <w:numFmt w:val="bullet"/>
+      <w:lvlText w:val=""/>
+      <w:lvlJc w:val="left"/>
+      <w:pPr>
+        <w:ind w:left="1440" w:hanging="360"/>
+      </w:pPr>
+      <w:rPr>
+        <w:rFonts w:ascii="Wingdings" w:hAnsi="Wingdings" w:hint="default"/>
+      </w:rPr>
+    </w:lvl>
+    <w:lvl w:ilvl="1" w:tplc="04090003" w:tentative="1">
+      <w:start w:val="1"/>
+      <w:numFmt w:val="bullet"/>
+      <w:lvlText w:val="o"/>
+      <w:lvlJc w:val="left"/>
+      <w:pPr>
+        <w:ind w:left="2160" w:hanging="360"/>
+      </w:pPr>
+      <w:rPr>
+        <w:rFonts w:ascii="Courier New" w:hAnsi="Courier New" w:cs="Courier New" w:hint="default"/>
+      </w:rPr>
+    </w:lvl>
+    <w:lvl w:ilvl="2" w:tplc="04090005" w:tentative="1">
+      <w:start w:val="1"/>
+      <w:numFmt w:val="bullet"/>
+      <w:lvlText w:val=""/>
+      <w:lvlJc w:val="left"/>
+      <w:pPr>
+        <w:ind w:left="2880" w:hanging="360"/>
+      </w:pPr>
+      <w:rPr>
+        <w:rFonts w:ascii="Wingdings" w:hAnsi="Wingdings" w:hint="default"/>
+      </w:rPr>
+    </w:lvl>
+    <w:lvl w:ilvl="3" w:tplc="04090001" w:tentative="1">
+      <w:start w:val="1"/>
+      <w:numFmt w:val="bullet"/>
+      <w:lvlText w:val=""/>
+      <w:lvlJc w:val="left"/>
+      <w:pPr>
+        <w:ind w:left="3600" w:hanging="360"/>
+      </w:pPr>
+      <w:rPr>
+        <w:rFonts w:ascii="Symbol" w:hAnsi="Symbol" w:hint="default"/>
+      </w:rPr>
+    </w:lvl>
+    <w:lvl w:ilvl="4" w:tplc="04090003" w:tentative="1">
+      <w:start w:val="1"/>
+      <w:numFmt w:val="bullet"/>
+      <w:lvlText w:val="o"/>
+      <w:lvlJc w:val="left"/>
+      <w:pPr>
+        <w:ind w:left="4320" w:hanging="360"/>
+      </w:pPr>
+      <w:rPr>
+        <w:rFonts w:ascii="Courier New" w:hAnsi="Courier New" w:cs="Courier New" w:hint="default"/>
+      </w:rPr>
+    </w:lvl>
+    <w:lvl w:ilvl="5" w:tplc="04090005" w:tentative="1">
+      <w:start w:val="1"/>
+      <w:numFmt w:val="bullet"/>
+      <w:lvlText w:val=""/>
+      <w:lvlJc w:val="left"/>
+      <w:pPr>
+        <w:ind w:left="5040" w:hanging="360"/>
+      </w:pPr>
+      <w:rPr>
+        <w:rFonts w:ascii="Wingdings" w:hAnsi="Wingdings" w:hint="default"/>
+      </w:rPr>
+    </w:lvl>
+    <w:lvl w:ilvl="6" w:tplc="04090001" w:tentative="1">
+      <w:start w:val="1"/>
+      <w:numFmt w:val="bullet"/>
+      <w:lvlText w:val=""/>
+      <w:lvlJc w:val="left"/>
+      <w:pPr>
+        <w:ind w:left="5760" w:hanging="360"/>
+      </w:pPr>
+      <w:rPr>
+        <w:rFonts w:ascii="Symbol" w:hAnsi="Symbol" w:hint="default"/>
+      </w:rPr>
+    </w:lvl>
+    <w:lvl w:ilvl="7" w:tplc="04090003" w:tentative="1">
+      <w:start w:val="1"/>
+      <w:numFmt w:val="bullet"/>
+      <w:lvlText w:val="o"/>
+      <w:lvlJc w:val="left"/>
+      <w:pPr>
+        <w:ind w:left="6480" w:hanging="360"/>
+      </w:pPr>
+      <w:rPr>
+        <w:rFonts w:ascii="Courier New" w:hAnsi="Courier New" w:cs="Courier New" w:hint="default"/>
+      </w:rPr>
+    </w:lvl>
+    <w:lvl w:ilvl="8" w:tplc="04090005" w:tentative="1">
+      <w:start w:val="1"/>
+      <w:numFmt w:val="bullet"/>
+      <w:lvlText w:val=""/>
+      <w:lvlJc w:val="left"/>
+      <w:pPr>
+        <w:ind w:left="7200" w:hanging="360"/>
+      </w:pPr>
+      <w:rPr>
+        <w:rFonts w:ascii="Wingdings" w:hAnsi="Wingdings" w:hint="default"/>
+      </w:rPr>
+    </w:lvl>
+  </w:abstractNum>
+  <w:abstractNum w:abstractNumId="11" w15:restartNumberingAfterBreak="0">
     <w:nsid w:val="7AE15ED5"/>
     <w:multiLevelType w:val="hybridMultilevel"/>
     <w:tmpl w:val="A52AB232"/>
@@ -1897,10 +4355,10 @@
     </w:lvl>
   </w:abstractNum>
   <w:num w:numId="1">
-    <w:abstractNumId w:val="1"/>
+    <w:abstractNumId w:val="5"/>
   </w:num>
   <w:num w:numId="2">
-    <w:abstractNumId w:val="3"/>
+    <w:abstractNumId w:val="8"/>
     <w:lvlOverride w:ilvl="0">
       <w:startOverride w:val="1"/>
     </w:lvlOverride>
@@ -1930,7 +4388,7 @@
     </w:lvlOverride>
   </w:num>
   <w:num w:numId="3">
-    <w:abstractNumId w:val="0"/>
+    <w:abstractNumId w:val="2"/>
     <w:lvlOverride w:ilvl="0">
       <w:startOverride w:val="1"/>
     </w:lvlOverride>
@@ -1960,7 +4418,7 @@
     </w:lvlOverride>
   </w:num>
   <w:num w:numId="4">
-    <w:abstractNumId w:val="4"/>
+    <w:abstractNumId w:val="9"/>
     <w:lvlOverride w:ilvl="0">
       <w:startOverride w:val="1"/>
     </w:lvlOverride>
@@ -1990,13 +4448,31 @@
     </w:lvlOverride>
   </w:num>
   <w:num w:numId="5">
+    <w:abstractNumId w:val="2"/>
+  </w:num>
+  <w:num w:numId="6">
+    <w:abstractNumId w:val="11"/>
+  </w:num>
+  <w:num w:numId="7">
+    <w:abstractNumId w:val="6"/>
+  </w:num>
+  <w:num w:numId="8">
+    <w:abstractNumId w:val="4"/>
+  </w:num>
+  <w:num w:numId="9">
     <w:abstractNumId w:val="0"/>
   </w:num>
-  <w:num w:numId="6">
-    <w:abstractNumId w:val="5"/>
+  <w:num w:numId="10">
+    <w:abstractNumId w:val="1"/>
   </w:num>
-  <w:num w:numId="7">
-    <w:abstractNumId w:val="2"/>
+  <w:num w:numId="11">
+    <w:abstractNumId w:val="7"/>
+  </w:num>
+  <w:num w:numId="12">
+    <w:abstractNumId w:val="10"/>
+  </w:num>
+  <w:num w:numId="13">
+    <w:abstractNumId w:val="3"/>
   </w:num>
 </w:numbering>
 </file>
@@ -2395,6 +4871,77 @@
     <w:name w:val="Normal"/>
     <w:qFormat/>
   </w:style>
+  <w:style w:type="paragraph" w:styleId="Heading2">
+    <w:name w:val="heading 2"/>
+    <w:basedOn w:val="Normal"/>
+    <w:next w:val="Normal"/>
+    <w:link w:val="Heading2Char"/>
+    <w:uiPriority w:val="9"/>
+    <w:unhideWhenUsed/>
+    <w:qFormat/>
+    <w:rsid w:val="00056F35"/>
+    <w:pPr>
+      <w:keepNext/>
+      <w:keepLines/>
+      <w:spacing w:before="200" w:after="0" w:line="276" w:lineRule="auto"/>
+      <w:outlineLvl w:val="1"/>
+    </w:pPr>
+    <w:rPr>
+      <w:rFonts w:asciiTheme="majorHAnsi" w:eastAsiaTheme="majorEastAsia" w:hAnsiTheme="majorHAnsi" w:cstheme="majorBidi"/>
+      <w:b/>
+      <w:bCs/>
+      <w:color w:val="5B9BD5" w:themeColor="accent1"/>
+      <w:sz w:val="26"/>
+      <w:szCs w:val="26"/>
+      <w:lang w:val="en-NZ"/>
+    </w:rPr>
+  </w:style>
+  <w:style w:type="paragraph" w:styleId="Heading3">
+    <w:name w:val="heading 3"/>
+    <w:basedOn w:val="Normal"/>
+    <w:next w:val="Normal"/>
+    <w:link w:val="Heading3Char"/>
+    <w:uiPriority w:val="9"/>
+    <w:semiHidden/>
+    <w:unhideWhenUsed/>
+    <w:qFormat/>
+    <w:rsid w:val="00B15D30"/>
+    <w:pPr>
+      <w:keepNext/>
+      <w:keepLines/>
+      <w:spacing w:before="40" w:after="0"/>
+      <w:outlineLvl w:val="2"/>
+    </w:pPr>
+    <w:rPr>
+      <w:rFonts w:asciiTheme="majorHAnsi" w:eastAsiaTheme="majorEastAsia" w:hAnsiTheme="majorHAnsi" w:cstheme="majorBidi"/>
+      <w:color w:val="1F4D78" w:themeColor="accent1" w:themeShade="7F"/>
+      <w:sz w:val="24"/>
+      <w:szCs w:val="24"/>
+    </w:rPr>
+  </w:style>
+  <w:style w:type="paragraph" w:styleId="Heading4">
+    <w:name w:val="heading 4"/>
+    <w:basedOn w:val="Normal"/>
+    <w:next w:val="Normal"/>
+    <w:link w:val="Heading4Char"/>
+    <w:uiPriority w:val="9"/>
+    <w:semiHidden/>
+    <w:unhideWhenUsed/>
+    <w:qFormat/>
+    <w:rsid w:val="00B37E86"/>
+    <w:pPr>
+      <w:keepNext/>
+      <w:keepLines/>
+      <w:spacing w:before="40" w:after="0"/>
+      <w:outlineLvl w:val="3"/>
+    </w:pPr>
+    <w:rPr>
+      <w:rFonts w:asciiTheme="majorHAnsi" w:eastAsiaTheme="majorEastAsia" w:hAnsiTheme="majorHAnsi" w:cstheme="majorBidi"/>
+      <w:i/>
+      <w:iCs/>
+      <w:color w:val="2E74B5" w:themeColor="accent1" w:themeShade="BF"/>
+    </w:rPr>
+  </w:style>
   <w:style w:type="character" w:default="1" w:styleId="DefaultParagraphFont">
     <w:name w:val="Default Paragraph Font"/>
     <w:uiPriority w:val="1"/>
@@ -2432,6 +4979,84 @@
       <w:ind w:left="720"/>
       <w:contextualSpacing/>
     </w:pPr>
+  </w:style>
+  <w:style w:type="character" w:customStyle="1" w:styleId="Heading2Char">
+    <w:name w:val="Heading 2 Char"/>
+    <w:basedOn w:val="DefaultParagraphFont"/>
+    <w:link w:val="Heading2"/>
+    <w:uiPriority w:val="9"/>
+    <w:rsid w:val="00056F35"/>
+    <w:rPr>
+      <w:rFonts w:asciiTheme="majorHAnsi" w:eastAsiaTheme="majorEastAsia" w:hAnsiTheme="majorHAnsi" w:cstheme="majorBidi"/>
+      <w:b/>
+      <w:bCs/>
+      <w:color w:val="5B9BD5" w:themeColor="accent1"/>
+      <w:sz w:val="26"/>
+      <w:szCs w:val="26"/>
+      <w:lang w:val="en-NZ"/>
+    </w:rPr>
+  </w:style>
+  <w:style w:type="character" w:styleId="Emphasis">
+    <w:name w:val="Emphasis"/>
+    <w:basedOn w:val="DefaultParagraphFont"/>
+    <w:uiPriority w:val="20"/>
+    <w:qFormat/>
+    <w:rsid w:val="00056F35"/>
+    <w:rPr>
+      <w:i/>
+      <w:iCs/>
+    </w:rPr>
+  </w:style>
+  <w:style w:type="paragraph" w:styleId="NoSpacing">
+    <w:name w:val="No Spacing"/>
+    <w:uiPriority w:val="1"/>
+    <w:qFormat/>
+    <w:rsid w:val="00056F35"/>
+    <w:pPr>
+      <w:spacing w:after="0" w:line="240" w:lineRule="auto"/>
+    </w:pPr>
+    <w:rPr>
+      <w:lang w:val="en-NZ"/>
+    </w:rPr>
+  </w:style>
+  <w:style w:type="character" w:customStyle="1" w:styleId="Heading3Char">
+    <w:name w:val="Heading 3 Char"/>
+    <w:basedOn w:val="DefaultParagraphFont"/>
+    <w:link w:val="Heading3"/>
+    <w:uiPriority w:val="9"/>
+    <w:semiHidden/>
+    <w:rsid w:val="00B15D30"/>
+    <w:rPr>
+      <w:rFonts w:asciiTheme="majorHAnsi" w:eastAsiaTheme="majorEastAsia" w:hAnsiTheme="majorHAnsi" w:cstheme="majorBidi"/>
+      <w:color w:val="1F4D78" w:themeColor="accent1" w:themeShade="7F"/>
+      <w:sz w:val="24"/>
+      <w:szCs w:val="24"/>
+    </w:rPr>
+  </w:style>
+  <w:style w:type="character" w:styleId="Strong">
+    <w:name w:val="Strong"/>
+    <w:basedOn w:val="DefaultParagraphFont"/>
+    <w:uiPriority w:val="22"/>
+    <w:qFormat/>
+    <w:rsid w:val="00B15D30"/>
+    <w:rPr>
+      <w:b/>
+      <w:bCs/>
+    </w:rPr>
+  </w:style>
+  <w:style w:type="character" w:customStyle="1" w:styleId="Heading4Char">
+    <w:name w:val="Heading 4 Char"/>
+    <w:basedOn w:val="DefaultParagraphFont"/>
+    <w:link w:val="Heading4"/>
+    <w:uiPriority w:val="9"/>
+    <w:semiHidden/>
+    <w:rsid w:val="00B37E86"/>
+    <w:rPr>
+      <w:rFonts w:asciiTheme="majorHAnsi" w:eastAsiaTheme="majorEastAsia" w:hAnsiTheme="majorHAnsi" w:cstheme="majorBidi"/>
+      <w:i/>
+      <w:iCs/>
+      <w:color w:val="2E74B5" w:themeColor="accent1" w:themeShade="BF"/>
+    </w:rPr>
   </w:style>
 </w:styles>
 </file>

</xml_diff>

<commit_message>
++ Commited Last Time
</commit_message>
<xml_diff>
--- a/ProjectSetup/Westpac_AutomationTest Setup Document.docx
+++ b/ProjectSetup/Westpac_AutomationTest Setup Document.docx
@@ -381,19 +381,55 @@
           <w:ilvl w:val="0"/>
           <w:numId w:val="1"/>
         </w:numPr>
-      </w:pPr>
-      <w:r>
-        <w:t>Right Click on “Src</w:t>
-      </w:r>
-      <w:r>
-        <w:t>” and</w:t>
-      </w:r>
-      <w:r>
-        <w:t xml:space="preserve"> navigate to BuildPath-&gt;Configure Build Path -&gt;Libraries</w:t>
-      </w:r>
-      <w:r>
-        <w:t>. Remove the existing jar files (Selecting all CTRL+A) as these are still pointing to local path.</w:t>
-      </w:r>
+        <w:rPr>
+          <w:highlight w:val="green"/>
+        </w:rPr>
+      </w:pPr>
+      <w:r>
+        <w:rPr>
+          <w:highlight w:val="green"/>
+        </w:rPr>
+        <w:t>Right Click on “</w:t>
+      </w:r>
+      <w:r>
+        <w:rPr>
+          <w:highlight w:val="green"/>
+        </w:rPr>
+        <w:t>testn</w:t>
+      </w:r>
+      <w:r>
+        <w:rPr>
+          <w:highlight w:val="green"/>
+        </w:rPr>
+        <w:t>g.xml” and Run As -&gt; TestNG Suite</w:t>
+      </w:r>
+    </w:p>
+    <w:p>
+      <w:pPr>
+        <w:pStyle w:val="ListParagraph"/>
+        <w:rPr>
+          <w:highlight w:val="green"/>
+        </w:rPr>
+      </w:pPr>
+    </w:p>
+    <w:p>
+      <w:pPr>
+        <w:pStyle w:val="ListParagraph"/>
+      </w:pPr>
+      <w:r>
+        <w:t>If in Internet Explorer firewall pop up comes up, click on cancel. It</w:t>
+      </w:r>
+      <w:r>
+        <w:t xml:space="preserve"> only comes </w:t>
+      </w:r>
+      <w:r>
+        <w:t xml:space="preserve">once </w:t>
+      </w:r>
+      <w:r>
+        <w:t>for first time.</w:t>
+      </w:r>
+      <w:bookmarkStart w:id="0" w:name="_GoBack"/>
+      <w:bookmarkEnd w:id="0"/>
     </w:p>
     <w:p>
       <w:r>
@@ -401,10 +437,10 @@
           <w:noProof/>
         </w:rPr>
         <w:drawing>
-          <wp:inline distT="0" distB="0" distL="0" distR="0" wp14:anchorId="5B600213" wp14:editId="4F9E41FE">
-            <wp:extent cx="5943600" cy="3164205"/>
+          <wp:inline distT="0" distB="0" distL="0" distR="0" wp14:anchorId="27EFF66D" wp14:editId="5264532D">
+            <wp:extent cx="5943600" cy="3341370"/>
             <wp:effectExtent l="0" t="0" r="0" b="0"/>
-            <wp:docPr id="4" name="Picture 4"/>
+            <wp:docPr id="9" name="Picture 9"/>
             <wp:cNvGraphicFramePr>
               <a:graphicFrameLocks xmlns:a="http://schemas.openxmlformats.org/drawingml/2006/main" noChangeAspect="1"/>
             </wp:cNvGraphicFramePr>
@@ -424,7 +460,7 @@
                   <pic:spPr>
                     <a:xfrm>
                       <a:off x="0" y="0"/>
-                      <a:ext cx="5943600" cy="3164205"/>
+                      <a:ext cx="5943600" cy="3341370"/>
                     </a:xfrm>
                     <a:prstGeom prst="rect">
                       <a:avLst/>
@@ -438,43 +474,363 @@
       </w:r>
     </w:p>
     <w:p/>
-    <w:p/>
     <w:p>
       <w:pPr>
         <w:pStyle w:val="ListParagraph"/>
         <w:numPr>
           <w:ilvl w:val="0"/>
-          <w:numId w:val="1"/>
+          <w:numId w:val="2"/>
         </w:numPr>
-      </w:pPr>
-      <w:r>
+        <w:spacing w:after="0" w:line="240" w:lineRule="auto"/>
+        <w:contextualSpacing w:val="0"/>
+        <w:rPr>
+          <w:b/>
+        </w:rPr>
+      </w:pPr>
+      <w:r>
+        <w:rPr>
+          <w:b/>
+        </w:rPr>
         <w:lastRenderedPageBreak/>
-        <w:t>Click on “Add External JARs” and navigate to the project folder and all the Jars available in “jarfiles” folder</w:t>
-      </w:r>
-      <w:r>
-        <w:t xml:space="preserve">. These are </w:t>
-      </w:r>
-      <w:r>
-        <w:rPr>
-          <w:highlight w:val="green"/>
-        </w:rPr>
-        <w:t>mandatory</w:t>
-      </w:r>
-      <w:r>
-        <w:t xml:space="preserve"> while running the Selenium Project.</w:t>
+        <w:t>Browsers</w:t>
+      </w:r>
+    </w:p>
+    <w:p>
+      <w:pPr>
+        <w:pStyle w:val="ListParagraph"/>
+        <w:numPr>
+          <w:ilvl w:val="0"/>
+          <w:numId w:val="3"/>
+        </w:numPr>
+        <w:spacing w:after="0" w:line="240" w:lineRule="auto"/>
+        <w:contextualSpacing w:val="0"/>
+      </w:pPr>
+      <w:r>
+        <w:t xml:space="preserve">Mozilla Firefox </w:t>
+      </w:r>
+      <w:r>
+        <w:t xml:space="preserve">&gt; </w:t>
+      </w:r>
+      <w:r>
+        <w:t>Version 46.0</w:t>
+      </w:r>
+    </w:p>
+    <w:p>
+      <w:pPr>
+        <w:pStyle w:val="ListParagraph"/>
+        <w:numPr>
+          <w:ilvl w:val="0"/>
+          <w:numId w:val="3"/>
+        </w:numPr>
+        <w:spacing w:after="0" w:line="240" w:lineRule="auto"/>
+        <w:contextualSpacing w:val="0"/>
+      </w:pPr>
+      <w:r>
+        <w:t>Google Chrome</w:t>
+      </w:r>
+      <w:r>
+        <w:t xml:space="preserve"> &gt; </w:t>
+      </w:r>
+      <w:r>
+        <w:t xml:space="preserve"> Version 63.0.3239.84</w:t>
+      </w:r>
+    </w:p>
+    <w:p>
+      <w:pPr>
+        <w:pStyle w:val="ListParagraph"/>
+        <w:numPr>
+          <w:ilvl w:val="0"/>
+          <w:numId w:val="3"/>
+        </w:numPr>
+        <w:spacing w:after="0" w:line="240" w:lineRule="auto"/>
+        <w:contextualSpacing w:val="0"/>
+      </w:pPr>
+      <w:r>
+        <w:t>Internet Explorer</w:t>
+      </w:r>
+      <w:r>
+        <w:t xml:space="preserve"> &gt; </w:t>
+      </w:r>
+      <w:r>
+        <w:t>Version 11.0.9600.18860</w:t>
+      </w:r>
+    </w:p>
+    <w:p>
+      <w:pPr>
+        <w:pStyle w:val="ListParagraph"/>
+        <w:numPr>
+          <w:ilvl w:val="0"/>
+          <w:numId w:val="2"/>
+        </w:numPr>
+        <w:spacing w:after="0" w:line="240" w:lineRule="auto"/>
+        <w:contextualSpacing w:val="0"/>
+        <w:rPr>
+          <w:b/>
+        </w:rPr>
+      </w:pPr>
+      <w:r>
+        <w:rPr>
+          <w:b/>
+        </w:rPr>
+        <w:t>Driver Servers</w:t>
+      </w:r>
+    </w:p>
+    <w:p>
+      <w:pPr>
+        <w:pStyle w:val="ListParagraph"/>
+        <w:numPr>
+          <w:ilvl w:val="0"/>
+          <w:numId w:val="4"/>
+        </w:numPr>
+        <w:spacing w:after="0" w:line="240" w:lineRule="auto"/>
+        <w:contextualSpacing w:val="0"/>
+      </w:pPr>
+      <w:r>
+        <w:t>Gecko</w:t>
+      </w:r>
+      <w:r>
+        <w:t xml:space="preserve"> Driver &gt;</w:t>
+      </w:r>
+      <w:r>
+        <w:t xml:space="preserve"> </w:t>
+      </w:r>
+      <w:r>
+        <w:t>We haven’t been used till now. The latest version is v0.19.1 for Firefox version 55 and above</w:t>
+      </w:r>
+    </w:p>
+    <w:p>
+      <w:pPr>
+        <w:pStyle w:val="ListParagraph"/>
+        <w:numPr>
+          <w:ilvl w:val="0"/>
+          <w:numId w:val="4"/>
+        </w:numPr>
+        <w:spacing w:after="0" w:line="240" w:lineRule="auto"/>
+        <w:contextualSpacing w:val="0"/>
+      </w:pPr>
+      <w:r>
+        <w:t>Chrome</w:t>
+      </w:r>
+      <w:r>
+        <w:t xml:space="preserve"> Driver</w:t>
+      </w:r>
+      <w:r>
+        <w:t xml:space="preserve"> </w:t>
+      </w:r>
+      <w:r>
+        <w:t xml:space="preserve">&gt; </w:t>
+      </w:r>
+      <w:r>
+        <w:t>Version 2.33</w:t>
+      </w:r>
+    </w:p>
+    <w:p>
+      <w:pPr>
+        <w:pStyle w:val="ListParagraph"/>
+        <w:numPr>
+          <w:ilvl w:val="0"/>
+          <w:numId w:val="4"/>
+        </w:numPr>
+        <w:spacing w:after="0" w:line="240" w:lineRule="auto"/>
+        <w:contextualSpacing w:val="0"/>
+      </w:pPr>
+      <w:r>
+        <w:t xml:space="preserve">IEDriver </w:t>
+      </w:r>
+      <w:r>
+        <w:t>&gt;</w:t>
+      </w:r>
+      <w:r>
+        <w:t xml:space="preserve"> Version 3.4.0</w:t>
+      </w:r>
+    </w:p>
+    <w:p>
+      <w:pPr>
+        <w:pStyle w:val="ListParagraph"/>
+        <w:numPr>
+          <w:ilvl w:val="0"/>
+          <w:numId w:val="2"/>
+        </w:numPr>
+        <w:spacing w:after="0" w:line="240" w:lineRule="auto"/>
+        <w:contextualSpacing w:val="0"/>
+      </w:pPr>
+      <w:r>
+        <w:rPr>
+          <w:b/>
+        </w:rPr>
+        <w:t xml:space="preserve">TestNG </w:t>
+      </w:r>
+      <w:r>
+        <w:t xml:space="preserve">&gt; </w:t>
+      </w:r>
+      <w:r>
+        <w:t>Version 6.9.9</w:t>
+      </w:r>
+    </w:p>
+    <w:p>
+      <w:pPr>
+        <w:pStyle w:val="ListParagraph"/>
+        <w:numPr>
+          <w:ilvl w:val="0"/>
+          <w:numId w:val="2"/>
+        </w:numPr>
+        <w:spacing w:after="0" w:line="240" w:lineRule="auto"/>
+        <w:contextualSpacing w:val="0"/>
+      </w:pPr>
+      <w:r>
+        <w:rPr>
+          <w:b/>
+        </w:rPr>
+        <w:t>Selenium-Java</w:t>
+      </w:r>
+      <w:r>
+        <w:t xml:space="preserve"> </w:t>
+      </w:r>
+      <w:r>
+        <w:t xml:space="preserve">&gt; </w:t>
+      </w:r>
+      <w:r>
+        <w:t>Version 2.53.1</w:t>
       </w:r>
     </w:p>
     <w:p/>
     <w:p>
       <w:r>
+        <w:t>FYI:   2 types</w:t>
+      </w:r>
+      <w:r>
+        <w:t xml:space="preserve"> of report we can generate in this selenium project</w:t>
+      </w:r>
+    </w:p>
+    <w:p>
+      <w:pPr>
+        <w:pStyle w:val="ListParagraph"/>
+        <w:numPr>
+          <w:ilvl w:val="0"/>
+          <w:numId w:val="6"/>
+        </w:numPr>
+      </w:pPr>
+      <w:r>
+        <w:t>Extent Report</w:t>
+      </w:r>
+    </w:p>
+    <w:p>
+      <w:pPr>
+        <w:pStyle w:val="ListParagraph"/>
+        <w:numPr>
+          <w:ilvl w:val="0"/>
+          <w:numId w:val="6"/>
+        </w:numPr>
+      </w:pPr>
+      <w:r>
+        <w:t>Customized HTML Report</w:t>
+      </w:r>
+    </w:p>
+    <w:p/>
+    <w:p>
+      <w:pPr>
+        <w:pStyle w:val="ListParagraph"/>
+        <w:numPr>
+          <w:ilvl w:val="0"/>
+          <w:numId w:val="7"/>
+        </w:numPr>
+      </w:pPr>
+      <w:r>
+        <w:t>For Extent Report after each test run refresh test-output folder and open “</w:t>
+      </w:r>
+      <w:r>
+        <w:t>STMExtentReport</w:t>
+      </w:r>
+      <w:r>
+        <w:t xml:space="preserve">” </w:t>
+      </w:r>
+    </w:p>
+    <w:p>
+      <w:pPr>
+        <w:pStyle w:val="ListParagraph"/>
+        <w:numPr>
+          <w:ilvl w:val="0"/>
+          <w:numId w:val="7"/>
+        </w:numPr>
+      </w:pPr>
+      <w:r>
+        <w:t xml:space="preserve">For Customized HTML Report after each test run </w:t>
+      </w:r>
+      <w:r>
+        <w:t xml:space="preserve">Go </w:t>
+      </w:r>
+      <w:r>
+        <w:t xml:space="preserve"> to Src  -&gt; report -&gt; TestReport.java</w:t>
+      </w:r>
+    </w:p>
+    <w:p>
+      <w:pPr>
+        <w:pStyle w:val="ListParagraph"/>
+      </w:pPr>
+      <w:r>
+        <w:t xml:space="preserve">Right Click </w:t>
+      </w:r>
+      <w:r>
+        <w:t>on “</w:t>
+      </w:r>
+      <w:r>
+        <w:t xml:space="preserve">TestReport.java” and Run </w:t>
+      </w:r>
+      <w:r>
+        <w:t>as</w:t>
+      </w:r>
+      <w:r>
+        <w:t xml:space="preserve"> “TestNG Test”.</w:t>
+      </w:r>
+      <w:r>
+        <w:t xml:space="preserve"> </w:t>
+      </w:r>
+      <w:r>
+        <w:t xml:space="preserve"> Navigate to “</w:t>
+      </w:r>
+      <w:r>
+        <w:t>HTMLReports</w:t>
+      </w:r>
+      <w:r>
+        <w:t>” Folder and check the latest HTML Report by time stamp.</w:t>
+      </w:r>
+    </w:p>
+    <w:p>
+      <w:pPr>
+        <w:pStyle w:val="ListParagraph"/>
+      </w:pPr>
+    </w:p>
+    <w:p>
+      <w:pPr>
+        <w:pStyle w:val="ListParagraph"/>
+        <w:rPr>
+          <w:b/>
+          <w:sz w:val="28"/>
+          <w:szCs w:val="28"/>
+        </w:rPr>
+      </w:pPr>
+      <w:r>
+        <w:rPr>
+          <w:b/>
+          <w:sz w:val="28"/>
+          <w:szCs w:val="28"/>
+        </w:rPr>
+        <w:t>Extent Report:</w:t>
+      </w:r>
+    </w:p>
+    <w:p>
+      <w:pPr>
+        <w:pStyle w:val="ListParagraph"/>
+      </w:pPr>
+      <w:r>
         <w:rPr>
           <w:noProof/>
         </w:rPr>
         <w:drawing>
-          <wp:inline distT="0" distB="0" distL="0" distR="0" wp14:anchorId="313F1503" wp14:editId="70D7B92F">
-            <wp:extent cx="5943600" cy="1889125"/>
+          <wp:inline distT="0" distB="0" distL="0" distR="0" wp14:anchorId="1B9F3A7F" wp14:editId="31FA616F">
+            <wp:extent cx="5943600" cy="2751827"/>
             <wp:effectExtent l="0" t="0" r="0" b="0"/>
-            <wp:docPr id="5" name="Picture 5"/>
+            <wp:docPr id="12" name="Picture 12"/>
             <wp:cNvGraphicFramePr>
               <a:graphicFrameLocks xmlns:a="http://schemas.openxmlformats.org/drawingml/2006/main" noChangeAspect="1"/>
             </wp:cNvGraphicFramePr>
@@ -494,7 +850,7 @@
                   <pic:spPr>
                     <a:xfrm>
                       <a:off x="0" y="0"/>
-                      <a:ext cx="5943600" cy="1889125"/>
+                      <a:ext cx="5949486" cy="2754552"/>
                     </a:xfrm>
                     <a:prstGeom prst="rect">
                       <a:avLst/>
@@ -507,49 +863,43 @@
         </w:drawing>
       </w:r>
     </w:p>
-    <w:p/>
     <w:p>
       <w:pPr>
         <w:pStyle w:val="ListParagraph"/>
-        <w:numPr>
-          <w:ilvl w:val="0"/>
-          <w:numId w:val="1"/>
-        </w:numPr>
-      </w:pPr>
-      <w:r>
-        <w:t>Click on “Add Library” and add “TestNG” library. In this case it is present in build with eclipse.</w:t>
-      </w:r>
-      <w:r>
-        <w:t xml:space="preserve"> Else </w:t>
-      </w:r>
-      <w:r>
-        <w:t>download TestNG</w:t>
-      </w:r>
-      <w:r>
-        <w:t xml:space="preserve"> </w:t>
-      </w:r>
-      <w:r>
-        <w:rPr>
-          <w:color w:val="1F4E79"/>
-        </w:rPr>
-        <w:t>Version 6.9.9 Jar files and repeat step 7 as above.</w:t>
+        <w:rPr>
+          <w:b/>
+          <w:sz w:val="28"/>
+          <w:szCs w:val="28"/>
+        </w:rPr>
+      </w:pPr>
+      <w:r>
+        <w:rPr>
+          <w:b/>
+          <w:sz w:val="28"/>
+          <w:szCs w:val="28"/>
+        </w:rPr>
+        <w:t>Customized HTML Report</w:t>
       </w:r>
     </w:p>
     <w:p>
       <w:pPr>
         <w:pStyle w:val="ListParagraph"/>
-      </w:pPr>
-    </w:p>
-    <w:p>
+        <w:rPr>
+          <w:b/>
+          <w:sz w:val="28"/>
+          <w:szCs w:val="28"/>
+        </w:rPr>
+      </w:pPr>
       <w:r>
         <w:rPr>
           <w:noProof/>
         </w:rPr>
+        <w:lastRenderedPageBreak/>
         <w:drawing>
-          <wp:inline distT="0" distB="0" distL="0" distR="0" wp14:anchorId="460CB17F" wp14:editId="35AF9768">
-            <wp:extent cx="5943600" cy="3040380"/>
-            <wp:effectExtent l="0" t="0" r="0" b="7620"/>
-            <wp:docPr id="6" name="Picture 6"/>
+          <wp:inline distT="0" distB="0" distL="0" distR="0" wp14:anchorId="36CEF8C5" wp14:editId="3D6C54AB">
+            <wp:extent cx="5940425" cy="2191109"/>
+            <wp:effectExtent l="0" t="0" r="3175" b="0"/>
+            <wp:docPr id="13" name="Picture 13"/>
             <wp:cNvGraphicFramePr>
               <a:graphicFrameLocks xmlns:a="http://schemas.openxmlformats.org/drawingml/2006/main" noChangeAspect="1"/>
             </wp:cNvGraphicFramePr>
@@ -569,7 +919,7 @@
                   <pic:spPr>
                     <a:xfrm>
                       <a:off x="0" y="0"/>
-                      <a:ext cx="5943600" cy="3040380"/>
+                      <a:ext cx="5962839" cy="2199376"/>
                     </a:xfrm>
                     <a:prstGeom prst="rect">
                       <a:avLst/>
@@ -582,49 +932,24 @@
         </w:drawing>
       </w:r>
     </w:p>
-    <w:p/>
-    <w:p/>
-    <w:p/>
-    <w:p/>
-    <w:p/>
     <w:p>
       <w:pPr>
         <w:pStyle w:val="ListParagraph"/>
-        <w:numPr>
-          <w:ilvl w:val="0"/>
-          <w:numId w:val="1"/>
-        </w:numPr>
-      </w:pPr>
-      <w:r>
-        <w:lastRenderedPageBreak/>
-        <w:t xml:space="preserve">Go to </w:t>
-      </w:r>
-      <w:r>
-        <w:rPr>
-          <w:highlight w:val="green"/>
-        </w:rPr>
-        <w:t>Src -&gt; test -&gt; westPacApplication.java</w:t>
-      </w:r>
-      <w:r>
-        <w:t xml:space="preserve">  and change the driver path.</w:t>
-      </w:r>
-      <w:r>
-        <w:t xml:space="preserve"> [Point it to the recent downloaded folder path].  Drivers are placed under “drivers” folder.</w:t>
-      </w:r>
-      <w:r>
-        <w:t xml:space="preserve"> In this case for demo we are using IEDriver.exe</w:t>
-      </w:r>
-    </w:p>
-    <w:p>
+        <w:rPr>
+          <w:b/>
+          <w:sz w:val="28"/>
+          <w:szCs w:val="28"/>
+        </w:rPr>
+      </w:pPr>
       <w:r>
         <w:rPr>
           <w:noProof/>
         </w:rPr>
         <w:drawing>
-          <wp:inline distT="0" distB="0" distL="0" distR="0" wp14:anchorId="60F56612" wp14:editId="070B810C">
-            <wp:extent cx="5943600" cy="3117215"/>
-            <wp:effectExtent l="0" t="0" r="0" b="6985"/>
-            <wp:docPr id="7" name="Picture 7"/>
+          <wp:inline distT="0" distB="0" distL="0" distR="0" wp14:anchorId="59DC929C" wp14:editId="751ACA57">
+            <wp:extent cx="5943600" cy="2638425"/>
+            <wp:effectExtent l="0" t="0" r="0" b="9525"/>
+            <wp:docPr id="14" name="Picture 14"/>
             <wp:cNvGraphicFramePr>
               <a:graphicFrameLocks xmlns:a="http://schemas.openxmlformats.org/drawingml/2006/main" noChangeAspect="1"/>
             </wp:cNvGraphicFramePr>
@@ -644,649 +969,6 @@
                   <pic:spPr>
                     <a:xfrm>
                       <a:off x="0" y="0"/>
-                      <a:ext cx="5943600" cy="3117215"/>
-                    </a:xfrm>
-                    <a:prstGeom prst="rect">
-                      <a:avLst/>
-                    </a:prstGeom>
-                  </pic:spPr>
-                </pic:pic>
-              </a:graphicData>
-            </a:graphic>
-          </wp:inline>
-        </w:drawing>
-      </w:r>
-    </w:p>
-    <w:p>
-      <w:pPr>
-        <w:pStyle w:val="ListParagraph"/>
-        <w:numPr>
-          <w:ilvl w:val="0"/>
-          <w:numId w:val="1"/>
-        </w:numPr>
-      </w:pPr>
-      <w:r>
-        <w:t xml:space="preserve">Right </w:t>
-      </w:r>
-      <w:r>
-        <w:rPr>
-          <w:highlight w:val="green"/>
-        </w:rPr>
-        <w:t>Click on “Src” and go to Source -&gt; Clean Up</w:t>
-      </w:r>
-    </w:p>
-    <w:p>
-      <w:r>
-        <w:rPr>
-          <w:noProof/>
-        </w:rPr>
-        <w:drawing>
-          <wp:inline distT="0" distB="0" distL="0" distR="0" wp14:anchorId="74A7B1AE" wp14:editId="633CCABE">
-            <wp:extent cx="5943600" cy="3341370"/>
-            <wp:effectExtent l="0" t="0" r="0" b="0"/>
-            <wp:docPr id="8" name="Picture 8"/>
-            <wp:cNvGraphicFramePr>
-              <a:graphicFrameLocks xmlns:a="http://schemas.openxmlformats.org/drawingml/2006/main" noChangeAspect="1"/>
-            </wp:cNvGraphicFramePr>
-            <a:graphic xmlns:a="http://schemas.openxmlformats.org/drawingml/2006/main">
-              <a:graphicData uri="http://schemas.openxmlformats.org/drawingml/2006/picture">
-                <pic:pic xmlns:pic="http://schemas.openxmlformats.org/drawingml/2006/picture">
-                  <pic:nvPicPr>
-                    <pic:cNvPr id="1" name=""/>
-                    <pic:cNvPicPr/>
-                  </pic:nvPicPr>
-                  <pic:blipFill>
-                    <a:blip r:embed="rId14"/>
-                    <a:stretch>
-                      <a:fillRect/>
-                    </a:stretch>
-                  </pic:blipFill>
-                  <pic:spPr>
-                    <a:xfrm>
-                      <a:off x="0" y="0"/>
-                      <a:ext cx="5943600" cy="3341370"/>
-                    </a:xfrm>
-                    <a:prstGeom prst="rect">
-                      <a:avLst/>
-                    </a:prstGeom>
-                  </pic:spPr>
-                </pic:pic>
-              </a:graphicData>
-            </a:graphic>
-          </wp:inline>
-        </w:drawing>
-      </w:r>
-    </w:p>
-    <w:p/>
-    <w:p/>
-    <w:p>
-      <w:pPr>
-        <w:pStyle w:val="ListParagraph"/>
-        <w:numPr>
-          <w:ilvl w:val="0"/>
-          <w:numId w:val="1"/>
-        </w:numPr>
-        <w:rPr>
-          <w:highlight w:val="green"/>
-        </w:rPr>
-      </w:pPr>
-      <w:r>
-        <w:rPr>
-          <w:highlight w:val="green"/>
-        </w:rPr>
-        <w:lastRenderedPageBreak/>
-        <w:t>Right Click on “</w:t>
-      </w:r>
-      <w:r>
-        <w:rPr>
-          <w:highlight w:val="green"/>
-        </w:rPr>
-        <w:t>testn</w:t>
-      </w:r>
-      <w:r>
-        <w:rPr>
-          <w:highlight w:val="green"/>
-        </w:rPr>
-        <w:t>g.xml” and Run As -&gt; TestNG Suite</w:t>
-      </w:r>
-    </w:p>
-    <w:p>
-      <w:r>
-        <w:rPr>
-          <w:noProof/>
-        </w:rPr>
-        <w:drawing>
-          <wp:inline distT="0" distB="0" distL="0" distR="0" wp14:anchorId="27EFF66D" wp14:editId="5264532D">
-            <wp:extent cx="5943600" cy="3341370"/>
-            <wp:effectExtent l="0" t="0" r="0" b="0"/>
-            <wp:docPr id="9" name="Picture 9"/>
-            <wp:cNvGraphicFramePr>
-              <a:graphicFrameLocks xmlns:a="http://schemas.openxmlformats.org/drawingml/2006/main" noChangeAspect="1"/>
-            </wp:cNvGraphicFramePr>
-            <a:graphic xmlns:a="http://schemas.openxmlformats.org/drawingml/2006/main">
-              <a:graphicData uri="http://schemas.openxmlformats.org/drawingml/2006/picture">
-                <pic:pic xmlns:pic="http://schemas.openxmlformats.org/drawingml/2006/picture">
-                  <pic:nvPicPr>
-                    <pic:cNvPr id="1" name=""/>
-                    <pic:cNvPicPr/>
-                  </pic:nvPicPr>
-                  <pic:blipFill>
-                    <a:blip r:embed="rId15"/>
-                    <a:stretch>
-                      <a:fillRect/>
-                    </a:stretch>
-                  </pic:blipFill>
-                  <pic:spPr>
-                    <a:xfrm>
-                      <a:off x="0" y="0"/>
-                      <a:ext cx="5943600" cy="3341370"/>
-                    </a:xfrm>
-                    <a:prstGeom prst="rect">
-                      <a:avLst/>
-                    </a:prstGeom>
-                  </pic:spPr>
-                </pic:pic>
-              </a:graphicData>
-            </a:graphic>
-          </wp:inline>
-        </w:drawing>
-      </w:r>
-    </w:p>
-    <w:p/>
-    <w:p>
-      <w:pPr>
-        <w:pStyle w:val="ListParagraph"/>
-        <w:numPr>
-          <w:ilvl w:val="0"/>
-          <w:numId w:val="2"/>
-        </w:numPr>
-        <w:spacing w:after="0" w:line="240" w:lineRule="auto"/>
-        <w:contextualSpacing w:val="0"/>
-        <w:rPr>
-          <w:b/>
-        </w:rPr>
-      </w:pPr>
-      <w:r>
-        <w:rPr>
-          <w:b/>
-        </w:rPr>
-        <w:t>Browsers</w:t>
-      </w:r>
-    </w:p>
-    <w:p>
-      <w:pPr>
-        <w:pStyle w:val="ListParagraph"/>
-        <w:numPr>
-          <w:ilvl w:val="0"/>
-          <w:numId w:val="3"/>
-        </w:numPr>
-        <w:spacing w:after="0" w:line="240" w:lineRule="auto"/>
-        <w:contextualSpacing w:val="0"/>
-      </w:pPr>
-      <w:r>
-        <w:t xml:space="preserve">Mozilla Firefox </w:t>
-      </w:r>
-      <w:r>
-        <w:t xml:space="preserve">&gt; </w:t>
-      </w:r>
-      <w:r>
-        <w:t>Version 46.0</w:t>
-      </w:r>
-    </w:p>
-    <w:p>
-      <w:pPr>
-        <w:pStyle w:val="ListParagraph"/>
-        <w:numPr>
-          <w:ilvl w:val="0"/>
-          <w:numId w:val="3"/>
-        </w:numPr>
-        <w:spacing w:after="0" w:line="240" w:lineRule="auto"/>
-        <w:contextualSpacing w:val="0"/>
-      </w:pPr>
-      <w:r>
-        <w:t>Google Chrome</w:t>
-      </w:r>
-      <w:r>
-        <w:t xml:space="preserve"> &gt; </w:t>
-      </w:r>
-      <w:r>
-        <w:t xml:space="preserve"> Version 63.0.3239.84</w:t>
-      </w:r>
-    </w:p>
-    <w:p>
-      <w:pPr>
-        <w:pStyle w:val="ListParagraph"/>
-        <w:numPr>
-          <w:ilvl w:val="0"/>
-          <w:numId w:val="3"/>
-        </w:numPr>
-        <w:spacing w:after="0" w:line="240" w:lineRule="auto"/>
-        <w:contextualSpacing w:val="0"/>
-      </w:pPr>
-      <w:r>
-        <w:t>Internet Explorer</w:t>
-      </w:r>
-      <w:r>
-        <w:t xml:space="preserve"> &gt; </w:t>
-      </w:r>
-      <w:r>
-        <w:t>Version 11.0.9600.18860</w:t>
-      </w:r>
-    </w:p>
-    <w:p>
-      <w:pPr>
-        <w:pStyle w:val="ListParagraph"/>
-        <w:numPr>
-          <w:ilvl w:val="0"/>
-          <w:numId w:val="2"/>
-        </w:numPr>
-        <w:spacing w:after="0" w:line="240" w:lineRule="auto"/>
-        <w:contextualSpacing w:val="0"/>
-        <w:rPr>
-          <w:b/>
-        </w:rPr>
-      </w:pPr>
-      <w:r>
-        <w:rPr>
-          <w:b/>
-        </w:rPr>
-        <w:t>Driver Servers</w:t>
-      </w:r>
-    </w:p>
-    <w:p>
-      <w:pPr>
-        <w:pStyle w:val="ListParagraph"/>
-        <w:numPr>
-          <w:ilvl w:val="0"/>
-          <w:numId w:val="4"/>
-        </w:numPr>
-        <w:spacing w:after="0" w:line="240" w:lineRule="auto"/>
-        <w:contextualSpacing w:val="0"/>
-      </w:pPr>
-      <w:r>
-        <w:t>Gecko</w:t>
-      </w:r>
-      <w:r>
-        <w:t xml:space="preserve"> Driver &gt;</w:t>
-      </w:r>
-      <w:r>
-        <w:t xml:space="preserve"> </w:t>
-      </w:r>
-      <w:r>
-        <w:t>We haven’t been used till now. The latest version is v0.19.1 for Firefox version 55 and above</w:t>
-      </w:r>
-    </w:p>
-    <w:p>
-      <w:pPr>
-        <w:pStyle w:val="ListParagraph"/>
-        <w:numPr>
-          <w:ilvl w:val="0"/>
-          <w:numId w:val="4"/>
-        </w:numPr>
-        <w:spacing w:after="0" w:line="240" w:lineRule="auto"/>
-        <w:contextualSpacing w:val="0"/>
-      </w:pPr>
-      <w:r>
-        <w:t>Chrome</w:t>
-      </w:r>
-      <w:r>
-        <w:t xml:space="preserve"> Driver</w:t>
-      </w:r>
-      <w:r>
-        <w:t xml:space="preserve"> </w:t>
-      </w:r>
-      <w:r>
-        <w:t xml:space="preserve">&gt; </w:t>
-      </w:r>
-      <w:r>
-        <w:t>Version 2.33</w:t>
-      </w:r>
-    </w:p>
-    <w:p>
-      <w:pPr>
-        <w:pStyle w:val="ListParagraph"/>
-        <w:numPr>
-          <w:ilvl w:val="0"/>
-          <w:numId w:val="4"/>
-        </w:numPr>
-        <w:spacing w:after="0" w:line="240" w:lineRule="auto"/>
-        <w:contextualSpacing w:val="0"/>
-      </w:pPr>
-      <w:r>
-        <w:t xml:space="preserve">IEDriver </w:t>
-      </w:r>
-      <w:r>
-        <w:t>&gt;</w:t>
-      </w:r>
-      <w:r>
-        <w:t xml:space="preserve"> Version 3.4.0</w:t>
-      </w:r>
-    </w:p>
-    <w:p>
-      <w:pPr>
-        <w:pStyle w:val="ListParagraph"/>
-        <w:numPr>
-          <w:ilvl w:val="0"/>
-          <w:numId w:val="2"/>
-        </w:numPr>
-        <w:spacing w:after="0" w:line="240" w:lineRule="auto"/>
-        <w:contextualSpacing w:val="0"/>
-      </w:pPr>
-      <w:r>
-        <w:rPr>
-          <w:b/>
-        </w:rPr>
-        <w:t xml:space="preserve">TestNG </w:t>
-      </w:r>
-      <w:r>
-        <w:t xml:space="preserve">&gt; </w:t>
-      </w:r>
-      <w:r>
-        <w:t>Version 6.9.9</w:t>
-      </w:r>
-    </w:p>
-    <w:p>
-      <w:pPr>
-        <w:pStyle w:val="ListParagraph"/>
-        <w:numPr>
-          <w:ilvl w:val="0"/>
-          <w:numId w:val="2"/>
-        </w:numPr>
-        <w:spacing w:after="0" w:line="240" w:lineRule="auto"/>
-        <w:contextualSpacing w:val="0"/>
-      </w:pPr>
-      <w:r>
-        <w:rPr>
-          <w:b/>
-        </w:rPr>
-        <w:t>Selenium-Java</w:t>
-      </w:r>
-      <w:r>
-        <w:t xml:space="preserve"> </w:t>
-      </w:r>
-      <w:r>
-        <w:t xml:space="preserve">&gt; </w:t>
-      </w:r>
-      <w:r>
-        <w:t>Version 2.53.1</w:t>
-      </w:r>
-    </w:p>
-    <w:p/>
-    <w:p>
-      <w:r>
-        <w:t>FYI:   2 types</w:t>
-      </w:r>
-      <w:r>
-        <w:t xml:space="preserve"> of report we can generate in this selenium project</w:t>
-      </w:r>
-    </w:p>
-    <w:p>
-      <w:pPr>
-        <w:pStyle w:val="ListParagraph"/>
-        <w:numPr>
-          <w:ilvl w:val="0"/>
-          <w:numId w:val="6"/>
-        </w:numPr>
-      </w:pPr>
-      <w:r>
-        <w:t>Extent Report</w:t>
-      </w:r>
-    </w:p>
-    <w:p>
-      <w:pPr>
-        <w:pStyle w:val="ListParagraph"/>
-        <w:numPr>
-          <w:ilvl w:val="0"/>
-          <w:numId w:val="6"/>
-        </w:numPr>
-      </w:pPr>
-      <w:r>
-        <w:t>Customized HTML Report</w:t>
-      </w:r>
-    </w:p>
-    <w:p/>
-    <w:p>
-      <w:pPr>
-        <w:pStyle w:val="ListParagraph"/>
-        <w:numPr>
-          <w:ilvl w:val="0"/>
-          <w:numId w:val="7"/>
-        </w:numPr>
-      </w:pPr>
-      <w:r>
-        <w:t>For Extent Report after each test run refresh test-output folder and open “</w:t>
-      </w:r>
-      <w:r>
-        <w:t>STMExtentReport</w:t>
-      </w:r>
-      <w:r>
-        <w:t xml:space="preserve">” </w:t>
-      </w:r>
-    </w:p>
-    <w:p>
-      <w:pPr>
-        <w:pStyle w:val="ListParagraph"/>
-        <w:numPr>
-          <w:ilvl w:val="0"/>
-          <w:numId w:val="7"/>
-        </w:numPr>
-      </w:pPr>
-      <w:r>
-        <w:t xml:space="preserve">For Customized HTML Report after each test run </w:t>
-      </w:r>
-      <w:r>
-        <w:t xml:space="preserve">Go </w:t>
-      </w:r>
-      <w:r>
-        <w:t xml:space="preserve"> to Src  -&gt; report -&gt; TestReport.java</w:t>
-      </w:r>
-    </w:p>
-    <w:p>
-      <w:pPr>
-        <w:pStyle w:val="ListParagraph"/>
-      </w:pPr>
-      <w:r>
-        <w:t xml:space="preserve">Right Click </w:t>
-      </w:r>
-      <w:r>
-        <w:t>on “</w:t>
-      </w:r>
-      <w:r>
-        <w:t xml:space="preserve">TestReport.java” and Run </w:t>
-      </w:r>
-      <w:r>
-        <w:t>as</w:t>
-      </w:r>
-      <w:r>
-        <w:t xml:space="preserve"> “TestNG Test”.</w:t>
-      </w:r>
-      <w:r>
-        <w:t xml:space="preserve"> </w:t>
-      </w:r>
-      <w:r>
-        <w:t xml:space="preserve"> Navigate to “</w:t>
-      </w:r>
-      <w:r>
-        <w:t>HTMLReports</w:t>
-      </w:r>
-      <w:r>
-        <w:t>” Folder and check the latest HTML Report by time stamp.</w:t>
-      </w:r>
-    </w:p>
-    <w:p>
-      <w:pPr>
-        <w:pStyle w:val="ListParagraph"/>
-      </w:pPr>
-    </w:p>
-    <w:p>
-      <w:pPr>
-        <w:pStyle w:val="ListParagraph"/>
-        <w:rPr>
-          <w:b/>
-          <w:sz w:val="28"/>
-          <w:szCs w:val="28"/>
-        </w:rPr>
-      </w:pPr>
-      <w:r>
-        <w:rPr>
-          <w:b/>
-          <w:sz w:val="28"/>
-          <w:szCs w:val="28"/>
-        </w:rPr>
-        <w:lastRenderedPageBreak/>
-        <w:t>Extent Report:</w:t>
-      </w:r>
-    </w:p>
-    <w:p>
-      <w:pPr>
-        <w:pStyle w:val="ListParagraph"/>
-      </w:pPr>
-      <w:r>
-        <w:rPr>
-          <w:noProof/>
-        </w:rPr>
-        <w:drawing>
-          <wp:inline distT="0" distB="0" distL="0" distR="0" wp14:anchorId="1B9F3A7F" wp14:editId="31FA616F">
-            <wp:extent cx="5943600" cy="2751827"/>
-            <wp:effectExtent l="0" t="0" r="0" b="0"/>
-            <wp:docPr id="12" name="Picture 12"/>
-            <wp:cNvGraphicFramePr>
-              <a:graphicFrameLocks xmlns:a="http://schemas.openxmlformats.org/drawingml/2006/main" noChangeAspect="1"/>
-            </wp:cNvGraphicFramePr>
-            <a:graphic xmlns:a="http://schemas.openxmlformats.org/drawingml/2006/main">
-              <a:graphicData uri="http://schemas.openxmlformats.org/drawingml/2006/picture">
-                <pic:pic xmlns:pic="http://schemas.openxmlformats.org/drawingml/2006/picture">
-                  <pic:nvPicPr>
-                    <pic:cNvPr id="1" name=""/>
-                    <pic:cNvPicPr/>
-                  </pic:nvPicPr>
-                  <pic:blipFill>
-                    <a:blip r:embed="rId16"/>
-                    <a:stretch>
-                      <a:fillRect/>
-                    </a:stretch>
-                  </pic:blipFill>
-                  <pic:spPr>
-                    <a:xfrm>
-                      <a:off x="0" y="0"/>
-                      <a:ext cx="5949486" cy="2754552"/>
-                    </a:xfrm>
-                    <a:prstGeom prst="rect">
-                      <a:avLst/>
-                    </a:prstGeom>
-                  </pic:spPr>
-                </pic:pic>
-              </a:graphicData>
-            </a:graphic>
-          </wp:inline>
-        </w:drawing>
-      </w:r>
-    </w:p>
-    <w:p>
-      <w:pPr>
-        <w:pStyle w:val="ListParagraph"/>
-        <w:rPr>
-          <w:b/>
-          <w:sz w:val="28"/>
-          <w:szCs w:val="28"/>
-        </w:rPr>
-      </w:pPr>
-      <w:r>
-        <w:rPr>
-          <w:b/>
-          <w:sz w:val="28"/>
-          <w:szCs w:val="28"/>
-        </w:rPr>
-        <w:t>Customized HTML Report</w:t>
-      </w:r>
-    </w:p>
-    <w:p>
-      <w:pPr>
-        <w:pStyle w:val="ListParagraph"/>
-        <w:rPr>
-          <w:b/>
-          <w:sz w:val="28"/>
-          <w:szCs w:val="28"/>
-        </w:rPr>
-      </w:pPr>
-      <w:r>
-        <w:rPr>
-          <w:noProof/>
-        </w:rPr>
-        <w:drawing>
-          <wp:inline distT="0" distB="0" distL="0" distR="0" wp14:anchorId="36CEF8C5" wp14:editId="3D6C54AB">
-            <wp:extent cx="5940425" cy="2191109"/>
-            <wp:effectExtent l="0" t="0" r="3175" b="0"/>
-            <wp:docPr id="13" name="Picture 13"/>
-            <wp:cNvGraphicFramePr>
-              <a:graphicFrameLocks xmlns:a="http://schemas.openxmlformats.org/drawingml/2006/main" noChangeAspect="1"/>
-            </wp:cNvGraphicFramePr>
-            <a:graphic xmlns:a="http://schemas.openxmlformats.org/drawingml/2006/main">
-              <a:graphicData uri="http://schemas.openxmlformats.org/drawingml/2006/picture">
-                <pic:pic xmlns:pic="http://schemas.openxmlformats.org/drawingml/2006/picture">
-                  <pic:nvPicPr>
-                    <pic:cNvPr id="1" name=""/>
-                    <pic:cNvPicPr/>
-                  </pic:nvPicPr>
-                  <pic:blipFill>
-                    <a:blip r:embed="rId17"/>
-                    <a:stretch>
-                      <a:fillRect/>
-                    </a:stretch>
-                  </pic:blipFill>
-                  <pic:spPr>
-                    <a:xfrm>
-                      <a:off x="0" y="0"/>
-                      <a:ext cx="5962839" cy="2199376"/>
-                    </a:xfrm>
-                    <a:prstGeom prst="rect">
-                      <a:avLst/>
-                    </a:prstGeom>
-                  </pic:spPr>
-                </pic:pic>
-              </a:graphicData>
-            </a:graphic>
-          </wp:inline>
-        </w:drawing>
-      </w:r>
-    </w:p>
-    <w:p>
-      <w:pPr>
-        <w:pStyle w:val="ListParagraph"/>
-        <w:rPr>
-          <w:b/>
-          <w:sz w:val="28"/>
-          <w:szCs w:val="28"/>
-        </w:rPr>
-      </w:pPr>
-      <w:r>
-        <w:rPr>
-          <w:noProof/>
-        </w:rPr>
-        <w:drawing>
-          <wp:inline distT="0" distB="0" distL="0" distR="0" wp14:anchorId="59DC929C" wp14:editId="751ACA57">
-            <wp:extent cx="5943600" cy="2638425"/>
-            <wp:effectExtent l="0" t="0" r="0" b="9525"/>
-            <wp:docPr id="14" name="Picture 14"/>
-            <wp:cNvGraphicFramePr>
-              <a:graphicFrameLocks xmlns:a="http://schemas.openxmlformats.org/drawingml/2006/main" noChangeAspect="1"/>
-            </wp:cNvGraphicFramePr>
-            <a:graphic xmlns:a="http://schemas.openxmlformats.org/drawingml/2006/main">
-              <a:graphicData uri="http://schemas.openxmlformats.org/drawingml/2006/picture">
-                <pic:pic xmlns:pic="http://schemas.openxmlformats.org/drawingml/2006/picture">
-                  <pic:nvPicPr>
-                    <pic:cNvPr id="1" name=""/>
-                    <pic:cNvPicPr/>
-                  </pic:nvPicPr>
-                  <pic:blipFill>
-                    <a:blip r:embed="rId18"/>
-                    <a:stretch>
-                      <a:fillRect/>
-                    </a:stretch>
-                  </pic:blipFill>
-                  <pic:spPr>
-                    <a:xfrm>
-                      <a:off x="0" y="0"/>
                       <a:ext cx="5943600" cy="2638425"/>
                     </a:xfrm>
                     <a:prstGeom prst="rect">
@@ -1321,7 +1003,6 @@
           <w:szCs w:val="23"/>
           <w:shd w:val="clear" w:color="auto" w:fill="FFFFFF"/>
         </w:rPr>
-        <w:lastRenderedPageBreak/>
         <w:t>Question 1</w:t>
       </w:r>
       <w:r>
@@ -1472,17 +1153,8 @@
           <w:color w:val="7030A0"/>
           <w:shd w:val="clear" w:color="auto" w:fill="FFFFFF"/>
         </w:rPr>
-        <w:t>include Java, Perl, Python, C# etc</w:t>
-      </w:r>
-      <w:proofErr w:type="gramStart"/>
-      <w:r>
-        <w:rPr>
-          <w:color w:val="7030A0"/>
-          <w:shd w:val="clear" w:color="auto" w:fill="FFFFFF"/>
-        </w:rPr>
-        <w:t>.</w:t>
-      </w:r>
-      <w:proofErr w:type="gramEnd"/>
+        <w:t>include Java, Perl, Python, C# etc.</w:t>
+      </w:r>
       <w:r>
         <w:rPr>
           <w:color w:val="7030A0"/>
@@ -1544,6 +1216,13 @@
           <w:shd w:val="clear" w:color="auto" w:fill="FFFFFF"/>
         </w:rPr>
         <w:br/>
+      </w:r>
+      <w:r>
+        <w:rPr>
+          <w:color w:val="7030A0"/>
+          <w:shd w:val="clear" w:color="auto" w:fill="FFFFFF"/>
+        </w:rPr>
+        <w:lastRenderedPageBreak/>
         <w:t>7. Selenium can be integrated with Jenkins for continuous integration. </w:t>
       </w:r>
       <w:r>
@@ -2419,8 +2098,6 @@
           <w:shd w:val="clear" w:color="auto" w:fill="FFFFFF"/>
         </w:rPr>
       </w:pPr>
-      <w:bookmarkStart w:id="0" w:name="_GoBack"/>
-      <w:bookmarkEnd w:id="0"/>
     </w:p>
     <w:p>
       <w:pPr>
@@ -2818,6 +2495,7 @@
           <w:shd w:val="clear" w:color="auto" w:fill="FFFFFF"/>
           <w:lang w:val="en-NZ"/>
         </w:rPr>
+        <w:lastRenderedPageBreak/>
         <w:t>Automating</w:t>
       </w:r>
       <w:r>

</xml_diff>